<commit_message>
sitne promene u ssu dokumentaciji, i postavka sajta
</commit_message>
<xml_diff>
--- a/Faza 2_SSUdocs/SSU_BrisanjeKorisnika.docx
+++ b/Faza 2_SSUdocs/SSU_BrisanjeKorisnika.docx
@@ -1,6 +1,6 @@
 
 <file path=word/document.xml><?xml version="1.0" encoding="utf-8"?>
-<w:document xmlns:wpc="http://schemas.microsoft.com/office/word/2010/wordprocessingCanvas" xmlns:cx="http://schemas.microsoft.com/office/drawing/2014/chartex" xmlns:cx1="http://schemas.microsoft.com/office/drawing/2015/9/8/chartex" xmlns:cx2="http://schemas.microsoft.com/office/drawing/2015/10/21/chartex" xmlns:cx3="http://schemas.microsoft.com/office/drawing/2016/5/9/chartex" xmlns:cx4="http://schemas.microsoft.com/office/drawing/2016/5/10/chartex" xmlns:cx5="http://schemas.microsoft.com/office/drawing/2016/5/11/chartex" xmlns:cx6="http://schemas.microsoft.com/office/drawing/2016/5/12/chartex" xmlns:cx7="http://schemas.microsoft.com/office/drawing/2016/5/13/chartex" xmlns:cx8="http://schemas.microsoft.com/office/drawing/2016/5/14/chartex" xmlns:mc="http://schemas.openxmlformats.org/markup-compatibility/2006" xmlns:aink="http://schemas.microsoft.com/office/drawing/2016/ink" xmlns:am3d="http://schemas.microsoft.com/office/drawing/2017/model3d" xmlns:o="urn:schemas-microsoft-com:office:office" xmlns:r="http://schemas.openxmlformats.org/officeDocument/2006/relationships" xmlns:m="http://schemas.openxmlformats.org/officeDocument/2006/math" xmlns:v="urn:schemas-microsoft-com:vml" xmlns:wp14="http://schemas.microsoft.com/office/word/2010/wordprocessingDrawing" xmlns:wp="http://schemas.openxmlformats.org/drawingml/2006/wordprocessingDrawing" xmlns:w10="urn:schemas-microsoft-com:office:word" xmlns:w="http://schemas.openxmlformats.org/wordprocessingml/2006/main" xmlns:w14="http://schemas.microsoft.com/office/word/2010/wordml" xmlns:w15="http://schemas.microsoft.com/office/word/2012/wordml" xmlns:w16cex="http://schemas.microsoft.com/office/word/2018/wordml/cex" xmlns:w16cid="http://schemas.microsoft.com/office/word/2016/wordml/cid" xmlns:w16="http://schemas.microsoft.com/office/word/2018/wordml" xmlns:w16sdtdh="http://schemas.microsoft.com/office/word/2020/wordml/sdtdatahash" xmlns:w16se="http://schemas.microsoft.com/office/word/2015/wordml/symex" xmlns:wpg="http://schemas.microsoft.com/office/word/2010/wordprocessingGroup" xmlns:wpi="http://schemas.microsoft.com/office/word/2010/wordprocessingInk" xmlns:wne="http://schemas.microsoft.com/office/word/2006/wordml" xmlns:wps="http://schemas.microsoft.com/office/word/2010/wordprocessingShape" mc:Ignorable="w14 w15 w16se w16cid w16 w16cex w16sdtdh wp14">
+<w:document xmlns:wpc="http://schemas.microsoft.com/office/word/2010/wordprocessingCanvas" xmlns:cx="http://schemas.microsoft.com/office/drawing/2014/chartex" xmlns:cx1="http://schemas.microsoft.com/office/drawing/2015/9/8/chartex" xmlns:cx2="http://schemas.microsoft.com/office/drawing/2015/10/21/chartex" xmlns:cx3="http://schemas.microsoft.com/office/drawing/2016/5/9/chartex" xmlns:cx4="http://schemas.microsoft.com/office/drawing/2016/5/10/chartex" xmlns:cx5="http://schemas.microsoft.com/office/drawing/2016/5/11/chartex" xmlns:cx6="http://schemas.microsoft.com/office/drawing/2016/5/12/chartex" xmlns:cx7="http://schemas.microsoft.com/office/drawing/2016/5/13/chartex" xmlns:cx8="http://schemas.microsoft.com/office/drawing/2016/5/14/chartex" xmlns:mc="http://schemas.openxmlformats.org/markup-compatibility/2006" xmlns:aink="http://schemas.microsoft.com/office/drawing/2016/ink" xmlns:am3d="http://schemas.microsoft.com/office/drawing/2017/model3d" xmlns:o="urn:schemas-microsoft-com:office:office" xmlns:oel="http://schemas.microsoft.com/office/2019/extlst" xmlns:r="http://schemas.openxmlformats.org/officeDocument/2006/relationships" xmlns:m="http://schemas.openxmlformats.org/officeDocument/2006/math" xmlns:v="urn:schemas-microsoft-com:vml" xmlns:wp14="http://schemas.microsoft.com/office/word/2010/wordprocessingDrawing" xmlns:wp="http://schemas.openxmlformats.org/drawingml/2006/wordprocessingDrawing" xmlns:w10="urn:schemas-microsoft-com:office:word" xmlns:w="http://schemas.openxmlformats.org/wordprocessingml/2006/main" xmlns:w14="http://schemas.microsoft.com/office/word/2010/wordml" xmlns:w15="http://schemas.microsoft.com/office/word/2012/wordml" xmlns:w16cex="http://schemas.microsoft.com/office/word/2018/wordml/cex" xmlns:w16cid="http://schemas.microsoft.com/office/word/2016/wordml/cid" xmlns:w16="http://schemas.microsoft.com/office/word/2018/wordml" xmlns:w16sdtdh="http://schemas.microsoft.com/office/word/2020/wordml/sdtdatahash" xmlns:w16se="http://schemas.microsoft.com/office/word/2015/wordml/symex" xmlns:wpg="http://schemas.microsoft.com/office/word/2010/wordprocessingGroup" xmlns:wpi="http://schemas.microsoft.com/office/word/2010/wordprocessingInk" xmlns:wne="http://schemas.microsoft.com/office/word/2006/wordml" xmlns:wps="http://schemas.microsoft.com/office/word/2010/wordprocessingShape" mc:Ignorable="w14 w15 w16se w16cid w16 w16cex w16sdtdh wp14">
   <w:body>
     <w:p>
       <w:pPr>
@@ -2643,6 +2643,14 @@
                 <w:szCs w:val="28"/>
               </w:rPr>
             </w:pPr>
+            <w:r>
+              <w:rPr>
+                <w:rFonts w:ascii="Times New Roman" w:hAnsi="Times New Roman" w:cs="Times New Roman"/>
+                <w:sz w:val="28"/>
+                <w:szCs w:val="28"/>
+              </w:rPr>
+              <w:t>11.6.2022</w:t>
+            </w:r>
           </w:p>
         </w:tc>
         <w:tc>
@@ -2659,6 +2667,14 @@
                 <w:szCs w:val="28"/>
               </w:rPr>
             </w:pPr>
+            <w:r>
+              <w:rPr>
+                <w:rFonts w:ascii="Times New Roman" w:hAnsi="Times New Roman" w:cs="Times New Roman"/>
+                <w:sz w:val="28"/>
+                <w:szCs w:val="28"/>
+              </w:rPr>
+              <w:t>1.1</w:t>
+            </w:r>
           </w:p>
         </w:tc>
         <w:tc>
@@ -2675,6 +2691,96 @@
                 <w:szCs w:val="28"/>
               </w:rPr>
             </w:pPr>
+            <w:proofErr w:type="spellStart"/>
+            <w:r>
+              <w:rPr>
+                <w:rFonts w:ascii="Times New Roman" w:hAnsi="Times New Roman" w:cs="Times New Roman"/>
+                <w:sz w:val="28"/>
+                <w:szCs w:val="28"/>
+              </w:rPr>
+              <w:t>Sitne</w:t>
+            </w:r>
+            <w:proofErr w:type="spellEnd"/>
+            <w:r>
+              <w:rPr>
+                <w:rFonts w:ascii="Times New Roman" w:hAnsi="Times New Roman" w:cs="Times New Roman"/>
+                <w:sz w:val="28"/>
+                <w:szCs w:val="28"/>
+              </w:rPr>
+              <w:t xml:space="preserve"> </w:t>
+            </w:r>
+            <w:proofErr w:type="spellStart"/>
+            <w:r>
+              <w:rPr>
+                <w:rFonts w:ascii="Times New Roman" w:hAnsi="Times New Roman" w:cs="Times New Roman"/>
+                <w:sz w:val="28"/>
+                <w:szCs w:val="28"/>
+              </w:rPr>
+              <w:t>izmene</w:t>
+            </w:r>
+            <w:proofErr w:type="spellEnd"/>
+            <w:r>
+              <w:rPr>
+                <w:rFonts w:ascii="Times New Roman" w:hAnsi="Times New Roman" w:cs="Times New Roman"/>
+                <w:sz w:val="28"/>
+                <w:szCs w:val="28"/>
+              </w:rPr>
+              <w:t xml:space="preserve"> </w:t>
+            </w:r>
+            <w:proofErr w:type="spellStart"/>
+            <w:r>
+              <w:rPr>
+                <w:rFonts w:ascii="Times New Roman" w:hAnsi="Times New Roman" w:cs="Times New Roman"/>
+                <w:sz w:val="28"/>
+                <w:szCs w:val="28"/>
+              </w:rPr>
+              <w:t>funkcionalnosti</w:t>
+            </w:r>
+            <w:proofErr w:type="spellEnd"/>
+            <w:r>
+              <w:rPr>
+                <w:rFonts w:ascii="Times New Roman" w:hAnsi="Times New Roman" w:cs="Times New Roman"/>
+                <w:sz w:val="28"/>
+                <w:szCs w:val="28"/>
+              </w:rPr>
+              <w:t xml:space="preserve"> </w:t>
+            </w:r>
+            <w:proofErr w:type="spellStart"/>
+            <w:r>
+              <w:rPr>
+                <w:rFonts w:ascii="Times New Roman" w:hAnsi="Times New Roman" w:cs="Times New Roman"/>
+                <w:sz w:val="28"/>
+                <w:szCs w:val="28"/>
+              </w:rPr>
+              <w:t>koje</w:t>
+            </w:r>
+            <w:proofErr w:type="spellEnd"/>
+            <w:r>
+              <w:rPr>
+                <w:rFonts w:ascii="Times New Roman" w:hAnsi="Times New Roman" w:cs="Times New Roman"/>
+                <w:sz w:val="28"/>
+                <w:szCs w:val="28"/>
+              </w:rPr>
+              <w:t xml:space="preserve"> </w:t>
+            </w:r>
+            <w:proofErr w:type="spellStart"/>
+            <w:r>
+              <w:rPr>
+                <w:rFonts w:ascii="Times New Roman" w:hAnsi="Times New Roman" w:cs="Times New Roman"/>
+                <w:sz w:val="28"/>
+                <w:szCs w:val="28"/>
+              </w:rPr>
+              <w:t>obavlja</w:t>
+            </w:r>
+            <w:proofErr w:type="spellEnd"/>
+            <w:r>
+              <w:rPr>
+                <w:rFonts w:ascii="Times New Roman" w:hAnsi="Times New Roman" w:cs="Times New Roman"/>
+                <w:sz w:val="28"/>
+                <w:szCs w:val="28"/>
+              </w:rPr>
+              <w:t xml:space="preserve"> moderator</w:t>
+            </w:r>
           </w:p>
         </w:tc>
         <w:tc>
@@ -2691,6 +2797,34 @@
                 <w:szCs w:val="28"/>
               </w:rPr>
             </w:pPr>
+            <w:proofErr w:type="spellStart"/>
+            <w:r>
+              <w:rPr>
+                <w:rFonts w:ascii="Times New Roman" w:hAnsi="Times New Roman" w:cs="Times New Roman"/>
+                <w:sz w:val="28"/>
+                <w:szCs w:val="28"/>
+              </w:rPr>
+              <w:t>Miloš</w:t>
+            </w:r>
+            <w:proofErr w:type="spellEnd"/>
+            <w:r>
+              <w:rPr>
+                <w:rFonts w:ascii="Times New Roman" w:hAnsi="Times New Roman" w:cs="Times New Roman"/>
+                <w:sz w:val="28"/>
+                <w:szCs w:val="28"/>
+              </w:rPr>
+              <w:t xml:space="preserve"> </w:t>
+            </w:r>
+            <w:proofErr w:type="spellStart"/>
+            <w:r>
+              <w:rPr>
+                <w:rFonts w:ascii="Times New Roman" w:hAnsi="Times New Roman" w:cs="Times New Roman"/>
+                <w:sz w:val="28"/>
+                <w:szCs w:val="28"/>
+              </w:rPr>
+              <w:t>Mijailović</w:t>
+            </w:r>
+            <w:proofErr w:type="spellEnd"/>
           </w:p>
         </w:tc>
       </w:tr>
@@ -5528,21 +5662,26 @@
           <w:sz w:val="28"/>
           <w:szCs w:val="28"/>
         </w:rPr>
-        <w:t xml:space="preserve"> moderator.</w:t>
-      </w:r>
-    </w:p>
-    <w:p>
-      <w:pPr>
-        <w:pStyle w:val="ListParagraph"/>
-        <w:spacing w:line="240" w:lineRule="auto"/>
-        <w:ind w:left="1211"/>
-        <w:rPr>
-          <w:rFonts w:ascii="Times New Roman" w:hAnsi="Times New Roman" w:cs="Times New Roman"/>
-          <w:color w:val="000000" w:themeColor="text1"/>
-          <w:sz w:val="28"/>
-          <w:szCs w:val="28"/>
-        </w:rPr>
-      </w:pPr>
+        <w:t xml:space="preserve"> moderator</w:t>
+      </w:r>
+      <w:r>
+        <w:rPr>
+          <w:rFonts w:ascii="Times New Roman" w:hAnsi="Times New Roman" w:cs="Times New Roman"/>
+          <w:color w:val="000000" w:themeColor="text1"/>
+          <w:sz w:val="28"/>
+          <w:szCs w:val="28"/>
+        </w:rPr>
+        <w:t xml:space="preserve"> (superuser)</w:t>
+      </w:r>
+      <w:r>
+        <w:rPr>
+          <w:rFonts w:ascii="Times New Roman" w:hAnsi="Times New Roman" w:cs="Times New Roman"/>
+          <w:color w:val="000000" w:themeColor="text1"/>
+          <w:sz w:val="28"/>
+          <w:szCs w:val="28"/>
+        </w:rPr>
+        <w:t>.</w:t>
+      </w:r>
     </w:p>
     <w:p>
       <w:pPr>
@@ -5567,129 +5706,47 @@
           <w:sz w:val="28"/>
           <w:szCs w:val="28"/>
         </w:rPr>
-        <w:t>Dostupna</w:t>
-      </w:r>
-      <w:proofErr w:type="spellEnd"/>
-      <w:r>
-        <w:rPr>
-          <w:rFonts w:ascii="Times New Roman" w:hAnsi="Times New Roman" w:cs="Times New Roman"/>
-          <w:color w:val="000000" w:themeColor="text1"/>
-          <w:sz w:val="28"/>
-          <w:szCs w:val="28"/>
-        </w:rPr>
-        <w:t xml:space="preserve"> mu je </w:t>
-      </w:r>
-      <w:proofErr w:type="spellStart"/>
-      <w:r>
-        <w:rPr>
-          <w:rFonts w:ascii="Times New Roman" w:hAnsi="Times New Roman" w:cs="Times New Roman"/>
-          <w:color w:val="000000" w:themeColor="text1"/>
-          <w:sz w:val="28"/>
-          <w:szCs w:val="28"/>
-        </w:rPr>
-        <w:t>stranica</w:t>
-      </w:r>
-      <w:proofErr w:type="spellEnd"/>
-      <w:r>
-        <w:rPr>
-          <w:rFonts w:ascii="Times New Roman" w:hAnsi="Times New Roman" w:cs="Times New Roman"/>
-          <w:color w:val="000000" w:themeColor="text1"/>
-          <w:sz w:val="28"/>
-          <w:szCs w:val="28"/>
-        </w:rPr>
-        <w:t xml:space="preserve"> </w:t>
-      </w:r>
-      <w:proofErr w:type="spellStart"/>
-      <w:r>
-        <w:rPr>
-          <w:rFonts w:ascii="Times New Roman" w:hAnsi="Times New Roman" w:cs="Times New Roman"/>
-          <w:color w:val="000000" w:themeColor="text1"/>
-          <w:sz w:val="28"/>
-          <w:szCs w:val="28"/>
-        </w:rPr>
-        <w:t>sa</w:t>
-      </w:r>
-      <w:proofErr w:type="spellEnd"/>
-      <w:r>
-        <w:rPr>
-          <w:rFonts w:ascii="Times New Roman" w:hAnsi="Times New Roman" w:cs="Times New Roman"/>
-          <w:color w:val="000000" w:themeColor="text1"/>
-          <w:sz w:val="28"/>
-          <w:szCs w:val="28"/>
-        </w:rPr>
-        <w:t xml:space="preserve"> </w:t>
-      </w:r>
-      <w:proofErr w:type="spellStart"/>
-      <w:r>
-        <w:rPr>
-          <w:rFonts w:ascii="Times New Roman" w:hAnsi="Times New Roman" w:cs="Times New Roman"/>
-          <w:color w:val="000000" w:themeColor="text1"/>
-          <w:sz w:val="28"/>
-          <w:szCs w:val="28"/>
-        </w:rPr>
-        <w:t>svim</w:t>
-      </w:r>
-      <w:proofErr w:type="spellEnd"/>
-      <w:r>
-        <w:rPr>
-          <w:rFonts w:ascii="Times New Roman" w:hAnsi="Times New Roman" w:cs="Times New Roman"/>
-          <w:color w:val="000000" w:themeColor="text1"/>
-          <w:sz w:val="28"/>
-          <w:szCs w:val="28"/>
-        </w:rPr>
-        <w:t xml:space="preserve"> </w:t>
-      </w:r>
-      <w:proofErr w:type="spellStart"/>
-      <w:r>
-        <w:rPr>
-          <w:rFonts w:ascii="Times New Roman" w:hAnsi="Times New Roman" w:cs="Times New Roman"/>
-          <w:color w:val="000000" w:themeColor="text1"/>
-          <w:sz w:val="28"/>
-          <w:szCs w:val="28"/>
-        </w:rPr>
-        <w:t>registrovanim</w:t>
-      </w:r>
-      <w:proofErr w:type="spellEnd"/>
-      <w:r>
-        <w:rPr>
-          <w:rFonts w:ascii="Times New Roman" w:hAnsi="Times New Roman" w:cs="Times New Roman"/>
-          <w:color w:val="000000" w:themeColor="text1"/>
-          <w:sz w:val="28"/>
-          <w:szCs w:val="28"/>
-        </w:rPr>
-        <w:t xml:space="preserve"> </w:t>
-      </w:r>
-      <w:proofErr w:type="spellStart"/>
-      <w:proofErr w:type="gramStart"/>
-      <w:r>
-        <w:rPr>
-          <w:rFonts w:ascii="Times New Roman" w:hAnsi="Times New Roman" w:cs="Times New Roman"/>
-          <w:color w:val="000000" w:themeColor="text1"/>
-          <w:sz w:val="28"/>
-          <w:szCs w:val="28"/>
-        </w:rPr>
-        <w:t>korisnicima.Pored</w:t>
-      </w:r>
-      <w:proofErr w:type="spellEnd"/>
-      <w:proofErr w:type="gramEnd"/>
-      <w:r>
-        <w:rPr>
-          <w:rFonts w:ascii="Times New Roman" w:hAnsi="Times New Roman" w:cs="Times New Roman"/>
-          <w:color w:val="000000" w:themeColor="text1"/>
-          <w:sz w:val="28"/>
-          <w:szCs w:val="28"/>
-        </w:rPr>
-        <w:t xml:space="preserve"> </w:t>
-      </w:r>
-      <w:proofErr w:type="spellStart"/>
-      <w:r>
-        <w:rPr>
-          <w:rFonts w:ascii="Times New Roman" w:hAnsi="Times New Roman" w:cs="Times New Roman"/>
-          <w:color w:val="000000" w:themeColor="text1"/>
-          <w:sz w:val="28"/>
-          <w:szCs w:val="28"/>
-        </w:rPr>
-        <w:t>svakog</w:t>
+        <w:t>Prostim</w:t>
+      </w:r>
+      <w:proofErr w:type="spellEnd"/>
+      <w:r>
+        <w:rPr>
+          <w:rFonts w:ascii="Times New Roman" w:hAnsi="Times New Roman" w:cs="Times New Roman"/>
+          <w:color w:val="000000" w:themeColor="text1"/>
+          <w:sz w:val="28"/>
+          <w:szCs w:val="28"/>
+        </w:rPr>
+        <w:t xml:space="preserve"> </w:t>
+      </w:r>
+      <w:proofErr w:type="spellStart"/>
+      <w:r>
+        <w:rPr>
+          <w:rFonts w:ascii="Times New Roman" w:hAnsi="Times New Roman" w:cs="Times New Roman"/>
+          <w:color w:val="000000" w:themeColor="text1"/>
+          <w:sz w:val="28"/>
+          <w:szCs w:val="28"/>
+        </w:rPr>
+        <w:t>uvidom</w:t>
+      </w:r>
+      <w:proofErr w:type="spellEnd"/>
+      <w:r>
+        <w:rPr>
+          <w:rFonts w:ascii="Times New Roman" w:hAnsi="Times New Roman" w:cs="Times New Roman"/>
+          <w:color w:val="000000" w:themeColor="text1"/>
+          <w:sz w:val="28"/>
+          <w:szCs w:val="28"/>
+        </w:rPr>
+        <w:t xml:space="preserve"> u </w:t>
+      </w:r>
+      <w:proofErr w:type="spellStart"/>
+      <w:r>
+        <w:rPr>
+          <w:rFonts w:ascii="Times New Roman" w:hAnsi="Times New Roman" w:cs="Times New Roman"/>
+          <w:color w:val="000000" w:themeColor="text1"/>
+          <w:sz w:val="28"/>
+          <w:szCs w:val="28"/>
+        </w:rPr>
+        <w:t>ocene</w:t>
       </w:r>
       <w:proofErr w:type="spellEnd"/>
       <w:r>
@@ -5719,77 +5776,177 @@
           <w:sz w:val="28"/>
           <w:szCs w:val="28"/>
         </w:rPr>
-        <w:t xml:space="preserve"> </w:t>
-      </w:r>
-      <w:proofErr w:type="spellStart"/>
-      <w:r>
-        <w:rPr>
-          <w:rFonts w:ascii="Times New Roman" w:hAnsi="Times New Roman" w:cs="Times New Roman"/>
-          <w:color w:val="000000" w:themeColor="text1"/>
-          <w:sz w:val="28"/>
-          <w:szCs w:val="28"/>
-        </w:rPr>
-        <w:t>biće</w:t>
-      </w:r>
-      <w:proofErr w:type="spellEnd"/>
-      <w:r>
-        <w:rPr>
-          <w:rFonts w:ascii="Times New Roman" w:hAnsi="Times New Roman" w:cs="Times New Roman"/>
-          <w:color w:val="000000" w:themeColor="text1"/>
-          <w:sz w:val="28"/>
-          <w:szCs w:val="28"/>
-        </w:rPr>
-        <w:t xml:space="preserve"> </w:t>
-      </w:r>
-      <w:proofErr w:type="spellStart"/>
-      <w:r>
-        <w:rPr>
-          <w:rFonts w:ascii="Times New Roman" w:hAnsi="Times New Roman" w:cs="Times New Roman"/>
-          <w:color w:val="000000" w:themeColor="text1"/>
-          <w:sz w:val="28"/>
-          <w:szCs w:val="28"/>
-        </w:rPr>
-        <w:t>vidljiv</w:t>
-      </w:r>
-      <w:proofErr w:type="spellEnd"/>
-      <w:r>
-        <w:rPr>
-          <w:rFonts w:ascii="Times New Roman" w:hAnsi="Times New Roman" w:cs="Times New Roman"/>
-          <w:color w:val="000000" w:themeColor="text1"/>
-          <w:sz w:val="28"/>
-          <w:szCs w:val="28"/>
-        </w:rPr>
-        <w:t xml:space="preserve"> </w:t>
-      </w:r>
-      <w:proofErr w:type="spellStart"/>
-      <w:r>
-        <w:rPr>
-          <w:rFonts w:ascii="Times New Roman" w:hAnsi="Times New Roman" w:cs="Times New Roman"/>
-          <w:color w:val="000000" w:themeColor="text1"/>
-          <w:sz w:val="28"/>
-          <w:szCs w:val="28"/>
-        </w:rPr>
-        <w:t>broj</w:t>
-      </w:r>
-      <w:proofErr w:type="spellEnd"/>
-      <w:r>
-        <w:rPr>
-          <w:rFonts w:ascii="Times New Roman" w:hAnsi="Times New Roman" w:cs="Times New Roman"/>
-          <w:color w:val="000000" w:themeColor="text1"/>
-          <w:sz w:val="28"/>
-          <w:szCs w:val="28"/>
-        </w:rPr>
-        <w:t xml:space="preserve"> </w:t>
-      </w:r>
-      <w:proofErr w:type="spellStart"/>
-      <w:r>
-        <w:rPr>
-          <w:rFonts w:ascii="Times New Roman" w:hAnsi="Times New Roman" w:cs="Times New Roman"/>
-          <w:color w:val="000000" w:themeColor="text1"/>
-          <w:sz w:val="28"/>
-          <w:szCs w:val="28"/>
-        </w:rPr>
-        <w:t>pozitivnih</w:t>
+        <w:t xml:space="preserve">, moderator </w:t>
+      </w:r>
+      <w:proofErr w:type="spellStart"/>
+      <w:r>
+        <w:rPr>
+          <w:rFonts w:ascii="Times New Roman" w:hAnsi="Times New Roman" w:cs="Times New Roman"/>
+          <w:color w:val="000000" w:themeColor="text1"/>
+          <w:sz w:val="28"/>
+          <w:szCs w:val="28"/>
+        </w:rPr>
+        <w:t>će</w:t>
+      </w:r>
+      <w:proofErr w:type="spellEnd"/>
+      <w:r>
+        <w:rPr>
+          <w:rFonts w:ascii="Times New Roman" w:hAnsi="Times New Roman" w:cs="Times New Roman"/>
+          <w:color w:val="000000" w:themeColor="text1"/>
+          <w:sz w:val="28"/>
+          <w:szCs w:val="28"/>
+        </w:rPr>
+        <w:t xml:space="preserve"> po </w:t>
+      </w:r>
+      <w:proofErr w:type="spellStart"/>
+      <w:r>
+        <w:rPr>
+          <w:rFonts w:ascii="Times New Roman" w:hAnsi="Times New Roman" w:cs="Times New Roman"/>
+          <w:color w:val="000000" w:themeColor="text1"/>
+          <w:sz w:val="28"/>
+          <w:szCs w:val="28"/>
+        </w:rPr>
+        <w:t>potrebi</w:t>
+      </w:r>
+      <w:proofErr w:type="spellEnd"/>
+      <w:r>
+        <w:rPr>
+          <w:rFonts w:ascii="Times New Roman" w:hAnsi="Times New Roman" w:cs="Times New Roman"/>
+          <w:color w:val="000000" w:themeColor="text1"/>
+          <w:sz w:val="28"/>
+          <w:szCs w:val="28"/>
+        </w:rPr>
+        <w:t xml:space="preserve"> </w:t>
+      </w:r>
+      <w:proofErr w:type="spellStart"/>
+      <w:r>
+        <w:rPr>
+          <w:rFonts w:ascii="Times New Roman" w:hAnsi="Times New Roman" w:cs="Times New Roman"/>
+          <w:color w:val="000000" w:themeColor="text1"/>
+          <w:sz w:val="28"/>
+          <w:szCs w:val="28"/>
+        </w:rPr>
+        <w:t>posećivati</w:t>
+      </w:r>
+      <w:proofErr w:type="spellEnd"/>
+      <w:r>
+        <w:rPr>
+          <w:rFonts w:ascii="Times New Roman" w:hAnsi="Times New Roman" w:cs="Times New Roman"/>
+          <w:color w:val="000000" w:themeColor="text1"/>
+          <w:sz w:val="28"/>
+          <w:szCs w:val="28"/>
+        </w:rPr>
+        <w:t xml:space="preserve"> </w:t>
+      </w:r>
+      <w:proofErr w:type="spellStart"/>
+      <w:r>
+        <w:rPr>
+          <w:rFonts w:ascii="Times New Roman" w:hAnsi="Times New Roman" w:cs="Times New Roman"/>
+          <w:color w:val="000000" w:themeColor="text1"/>
+          <w:sz w:val="28"/>
+          <w:szCs w:val="28"/>
+        </w:rPr>
+        <w:t>profil</w:t>
+      </w:r>
+      <w:proofErr w:type="spellEnd"/>
+      <w:r>
+        <w:rPr>
+          <w:rFonts w:ascii="Times New Roman" w:hAnsi="Times New Roman" w:cs="Times New Roman"/>
+          <w:color w:val="000000" w:themeColor="text1"/>
+          <w:sz w:val="28"/>
+          <w:szCs w:val="28"/>
+        </w:rPr>
+        <w:t xml:space="preserve"> </w:t>
+      </w:r>
+      <w:proofErr w:type="spellStart"/>
+      <w:r>
+        <w:rPr>
+          <w:rFonts w:ascii="Times New Roman" w:hAnsi="Times New Roman" w:cs="Times New Roman"/>
+          <w:color w:val="000000" w:themeColor="text1"/>
+          <w:sz w:val="28"/>
+          <w:szCs w:val="28"/>
+        </w:rPr>
+        <w:t>korisnika</w:t>
+      </w:r>
+      <w:proofErr w:type="spellEnd"/>
+      <w:r>
+        <w:rPr>
+          <w:rFonts w:ascii="Times New Roman" w:hAnsi="Times New Roman" w:cs="Times New Roman"/>
+          <w:color w:val="000000" w:themeColor="text1"/>
+          <w:sz w:val="28"/>
+          <w:szCs w:val="28"/>
+        </w:rPr>
+        <w:t xml:space="preserve"> </w:t>
+      </w:r>
+      <w:proofErr w:type="spellStart"/>
+      <w:r>
+        <w:rPr>
+          <w:rFonts w:ascii="Times New Roman" w:hAnsi="Times New Roman" w:cs="Times New Roman"/>
+          <w:color w:val="000000" w:themeColor="text1"/>
+          <w:sz w:val="28"/>
+          <w:szCs w:val="28"/>
+        </w:rPr>
+        <w:t>na</w:t>
+      </w:r>
+      <w:proofErr w:type="spellEnd"/>
+      <w:r>
+        <w:rPr>
+          <w:rFonts w:ascii="Times New Roman" w:hAnsi="Times New Roman" w:cs="Times New Roman"/>
+          <w:color w:val="000000" w:themeColor="text1"/>
+          <w:sz w:val="28"/>
+          <w:szCs w:val="28"/>
+        </w:rPr>
+        <w:t xml:space="preserve"> </w:t>
+      </w:r>
+      <w:proofErr w:type="spellStart"/>
+      <w:r>
+        <w:rPr>
+          <w:rFonts w:ascii="Times New Roman" w:hAnsi="Times New Roman" w:cs="Times New Roman"/>
+          <w:color w:val="000000" w:themeColor="text1"/>
+          <w:sz w:val="28"/>
+          <w:szCs w:val="28"/>
+        </w:rPr>
+        <w:t>kom</w:t>
+      </w:r>
+      <w:proofErr w:type="spellEnd"/>
+      <w:r>
+        <w:rPr>
+          <w:rFonts w:ascii="Times New Roman" w:hAnsi="Times New Roman" w:cs="Times New Roman"/>
+          <w:color w:val="000000" w:themeColor="text1"/>
+          <w:sz w:val="28"/>
+          <w:szCs w:val="28"/>
+        </w:rPr>
+        <w:t xml:space="preserve"> </w:t>
+      </w:r>
+      <w:proofErr w:type="spellStart"/>
+      <w:r>
+        <w:rPr>
+          <w:rFonts w:ascii="Times New Roman" w:hAnsi="Times New Roman" w:cs="Times New Roman"/>
+          <w:color w:val="000000" w:themeColor="text1"/>
+          <w:sz w:val="28"/>
+          <w:szCs w:val="28"/>
+        </w:rPr>
+        <w:t>su</w:t>
+      </w:r>
+      <w:proofErr w:type="spellEnd"/>
+      <w:r>
+        <w:rPr>
+          <w:rFonts w:ascii="Times New Roman" w:hAnsi="Times New Roman" w:cs="Times New Roman"/>
+          <w:color w:val="000000" w:themeColor="text1"/>
+          <w:sz w:val="28"/>
+          <w:szCs w:val="28"/>
+        </w:rPr>
+        <w:t xml:space="preserve"> </w:t>
+      </w:r>
+      <w:proofErr w:type="spellStart"/>
+      <w:r>
+        <w:rPr>
+          <w:rFonts w:ascii="Times New Roman" w:hAnsi="Times New Roman" w:cs="Times New Roman"/>
+          <w:color w:val="000000" w:themeColor="text1"/>
+          <w:sz w:val="28"/>
+          <w:szCs w:val="28"/>
+        </w:rPr>
+        <w:t>vidljivi</w:t>
       </w:r>
       <w:proofErr w:type="spellEnd"/>
       <w:r>
@@ -5829,27 +5986,127 @@
           <w:sz w:val="28"/>
           <w:szCs w:val="28"/>
         </w:rPr>
-        <w:t>negativnih</w:t>
-      </w:r>
-      <w:proofErr w:type="spellEnd"/>
-      <w:r>
-        <w:rPr>
-          <w:rFonts w:ascii="Times New Roman" w:hAnsi="Times New Roman" w:cs="Times New Roman"/>
-          <w:color w:val="000000" w:themeColor="text1"/>
-          <w:sz w:val="28"/>
-          <w:szCs w:val="28"/>
-        </w:rPr>
-        <w:t xml:space="preserve"> </w:t>
-      </w:r>
-      <w:proofErr w:type="spellStart"/>
-      <w:r>
-        <w:rPr>
-          <w:rFonts w:ascii="Times New Roman" w:hAnsi="Times New Roman" w:cs="Times New Roman"/>
-          <w:color w:val="000000" w:themeColor="text1"/>
-          <w:sz w:val="28"/>
-          <w:szCs w:val="28"/>
-        </w:rPr>
-        <w:t>ocena</w:t>
+        <w:t>komentari</w:t>
+      </w:r>
+      <w:proofErr w:type="spellEnd"/>
+      <w:r>
+        <w:rPr>
+          <w:rFonts w:ascii="Times New Roman" w:hAnsi="Times New Roman" w:cs="Times New Roman"/>
+          <w:color w:val="000000" w:themeColor="text1"/>
+          <w:sz w:val="28"/>
+          <w:szCs w:val="28"/>
+        </w:rPr>
+        <w:t xml:space="preserve">, </w:t>
+      </w:r>
+      <w:proofErr w:type="spellStart"/>
+      <w:r>
+        <w:rPr>
+          <w:rFonts w:ascii="Times New Roman" w:hAnsi="Times New Roman" w:cs="Times New Roman"/>
+          <w:color w:val="000000" w:themeColor="text1"/>
+          <w:sz w:val="28"/>
+          <w:szCs w:val="28"/>
+        </w:rPr>
+        <w:t>kako</w:t>
+      </w:r>
+      <w:proofErr w:type="spellEnd"/>
+      <w:r>
+        <w:rPr>
+          <w:rFonts w:ascii="Times New Roman" w:hAnsi="Times New Roman" w:cs="Times New Roman"/>
+          <w:color w:val="000000" w:themeColor="text1"/>
+          <w:sz w:val="28"/>
+          <w:szCs w:val="28"/>
+        </w:rPr>
+        <w:t xml:space="preserve"> bi </w:t>
+      </w:r>
+      <w:proofErr w:type="spellStart"/>
+      <w:r>
+        <w:rPr>
+          <w:rFonts w:ascii="Times New Roman" w:hAnsi="Times New Roman" w:cs="Times New Roman"/>
+          <w:color w:val="000000" w:themeColor="text1"/>
+          <w:sz w:val="28"/>
+          <w:szCs w:val="28"/>
+        </w:rPr>
+        <w:t>potencijalno</w:t>
+      </w:r>
+      <w:proofErr w:type="spellEnd"/>
+      <w:r>
+        <w:rPr>
+          <w:rFonts w:ascii="Times New Roman" w:hAnsi="Times New Roman" w:cs="Times New Roman"/>
+          <w:color w:val="000000" w:themeColor="text1"/>
+          <w:sz w:val="28"/>
+          <w:szCs w:val="28"/>
+        </w:rPr>
+        <w:t xml:space="preserve"> </w:t>
+      </w:r>
+      <w:proofErr w:type="spellStart"/>
+      <w:r>
+        <w:rPr>
+          <w:rFonts w:ascii="Times New Roman" w:hAnsi="Times New Roman" w:cs="Times New Roman"/>
+          <w:color w:val="000000" w:themeColor="text1"/>
+          <w:sz w:val="28"/>
+          <w:szCs w:val="28"/>
+        </w:rPr>
+        <w:t>dobio</w:t>
+      </w:r>
+      <w:proofErr w:type="spellEnd"/>
+      <w:r>
+        <w:rPr>
+          <w:rFonts w:ascii="Times New Roman" w:hAnsi="Times New Roman" w:cs="Times New Roman"/>
+          <w:color w:val="000000" w:themeColor="text1"/>
+          <w:sz w:val="28"/>
+          <w:szCs w:val="28"/>
+        </w:rPr>
+        <w:t xml:space="preserve"> </w:t>
+      </w:r>
+      <w:proofErr w:type="spellStart"/>
+      <w:r>
+        <w:rPr>
+          <w:rFonts w:ascii="Times New Roman" w:hAnsi="Times New Roman" w:cs="Times New Roman"/>
+          <w:color w:val="000000" w:themeColor="text1"/>
+          <w:sz w:val="28"/>
+          <w:szCs w:val="28"/>
+        </w:rPr>
+        <w:t>širu</w:t>
+      </w:r>
+      <w:proofErr w:type="spellEnd"/>
+      <w:r>
+        <w:rPr>
+          <w:rFonts w:ascii="Times New Roman" w:hAnsi="Times New Roman" w:cs="Times New Roman"/>
+          <w:color w:val="000000" w:themeColor="text1"/>
+          <w:sz w:val="28"/>
+          <w:szCs w:val="28"/>
+        </w:rPr>
+        <w:t xml:space="preserve"> </w:t>
+      </w:r>
+      <w:proofErr w:type="spellStart"/>
+      <w:r>
+        <w:rPr>
+          <w:rFonts w:ascii="Times New Roman" w:hAnsi="Times New Roman" w:cs="Times New Roman"/>
+          <w:color w:val="000000" w:themeColor="text1"/>
+          <w:sz w:val="28"/>
+          <w:szCs w:val="28"/>
+        </w:rPr>
+        <w:t>sliku</w:t>
+      </w:r>
+      <w:proofErr w:type="spellEnd"/>
+      <w:r>
+        <w:rPr>
+          <w:rFonts w:ascii="Times New Roman" w:hAnsi="Times New Roman" w:cs="Times New Roman"/>
+          <w:color w:val="000000" w:themeColor="text1"/>
+          <w:sz w:val="28"/>
+          <w:szCs w:val="28"/>
+        </w:rPr>
+        <w:t xml:space="preserve"> o </w:t>
+      </w:r>
+      <w:proofErr w:type="spellStart"/>
+      <w:r>
+        <w:rPr>
+          <w:rFonts w:ascii="Times New Roman" w:hAnsi="Times New Roman" w:cs="Times New Roman"/>
+          <w:color w:val="000000" w:themeColor="text1"/>
+          <w:sz w:val="28"/>
+          <w:szCs w:val="28"/>
+        </w:rPr>
+        <w:t>problemu</w:t>
       </w:r>
       <w:proofErr w:type="spellEnd"/>
       <w:r>
@@ -5898,407 +6155,173 @@
           <w:sz w:val="28"/>
           <w:szCs w:val="28"/>
         </w:rPr>
-        <w:t>Prostim</w:t>
-      </w:r>
-      <w:proofErr w:type="spellEnd"/>
-      <w:r>
-        <w:rPr>
-          <w:rFonts w:ascii="Times New Roman" w:hAnsi="Times New Roman" w:cs="Times New Roman"/>
-          <w:color w:val="000000" w:themeColor="text1"/>
-          <w:sz w:val="28"/>
-          <w:szCs w:val="28"/>
-        </w:rPr>
-        <w:t xml:space="preserve"> </w:t>
-      </w:r>
-      <w:proofErr w:type="spellStart"/>
-      <w:r>
-        <w:rPr>
-          <w:rFonts w:ascii="Times New Roman" w:hAnsi="Times New Roman" w:cs="Times New Roman"/>
-          <w:color w:val="000000" w:themeColor="text1"/>
-          <w:sz w:val="28"/>
-          <w:szCs w:val="28"/>
-        </w:rPr>
-        <w:t>uvidom</w:t>
-      </w:r>
-      <w:proofErr w:type="spellEnd"/>
-      <w:r>
-        <w:rPr>
-          <w:rFonts w:ascii="Times New Roman" w:hAnsi="Times New Roman" w:cs="Times New Roman"/>
-          <w:color w:val="000000" w:themeColor="text1"/>
-          <w:sz w:val="28"/>
-          <w:szCs w:val="28"/>
-        </w:rPr>
-        <w:t xml:space="preserve"> u </w:t>
-      </w:r>
-      <w:proofErr w:type="spellStart"/>
-      <w:r>
-        <w:rPr>
-          <w:rFonts w:ascii="Times New Roman" w:hAnsi="Times New Roman" w:cs="Times New Roman"/>
-          <w:color w:val="000000" w:themeColor="text1"/>
-          <w:sz w:val="28"/>
-          <w:szCs w:val="28"/>
-        </w:rPr>
-        <w:t>ocene</w:t>
-      </w:r>
-      <w:proofErr w:type="spellEnd"/>
-      <w:r>
-        <w:rPr>
-          <w:rFonts w:ascii="Times New Roman" w:hAnsi="Times New Roman" w:cs="Times New Roman"/>
-          <w:color w:val="000000" w:themeColor="text1"/>
-          <w:sz w:val="28"/>
-          <w:szCs w:val="28"/>
-        </w:rPr>
-        <w:t xml:space="preserve"> </w:t>
-      </w:r>
-      <w:proofErr w:type="spellStart"/>
-      <w:r>
-        <w:rPr>
-          <w:rFonts w:ascii="Times New Roman" w:hAnsi="Times New Roman" w:cs="Times New Roman"/>
+        <w:t>Ako</w:t>
+      </w:r>
+      <w:proofErr w:type="spellEnd"/>
+      <w:r>
+        <w:rPr>
+          <w:rFonts w:ascii="Times New Roman" w:hAnsi="Times New Roman" w:cs="Times New Roman"/>
+          <w:color w:val="000000" w:themeColor="text1"/>
+          <w:sz w:val="28"/>
+          <w:szCs w:val="28"/>
+        </w:rPr>
+        <w:t xml:space="preserve"> </w:t>
+      </w:r>
+      <w:proofErr w:type="spellStart"/>
+      <w:r>
+        <w:rPr>
+          <w:rFonts w:ascii="Times New Roman" w:hAnsi="Times New Roman" w:cs="Times New Roman"/>
+          <w:color w:val="000000" w:themeColor="text1"/>
+          <w:sz w:val="28"/>
+          <w:szCs w:val="28"/>
+        </w:rPr>
+        <w:t>utvrdi</w:t>
+      </w:r>
+      <w:proofErr w:type="spellEnd"/>
+      <w:r>
+        <w:rPr>
+          <w:rFonts w:ascii="Times New Roman" w:hAnsi="Times New Roman" w:cs="Times New Roman"/>
+          <w:color w:val="000000" w:themeColor="text1"/>
+          <w:sz w:val="28"/>
+          <w:szCs w:val="28"/>
+        </w:rPr>
+        <w:t xml:space="preserve"> da je </w:t>
+      </w:r>
+      <w:proofErr w:type="spellStart"/>
+      <w:r>
+        <w:rPr>
+          <w:rFonts w:ascii="Times New Roman" w:hAnsi="Times New Roman" w:cs="Times New Roman"/>
+          <w:color w:val="000000" w:themeColor="text1"/>
+          <w:sz w:val="28"/>
+          <w:szCs w:val="28"/>
+        </w:rPr>
+        <w:t>korisnik</w:t>
+      </w:r>
+      <w:proofErr w:type="spellEnd"/>
+      <w:r>
+        <w:rPr>
+          <w:rFonts w:ascii="Times New Roman" w:hAnsi="Times New Roman" w:cs="Times New Roman"/>
+          <w:color w:val="000000" w:themeColor="text1"/>
+          <w:sz w:val="28"/>
+          <w:szCs w:val="28"/>
+        </w:rPr>
+        <w:t xml:space="preserve"> </w:t>
+      </w:r>
+      <w:proofErr w:type="spellStart"/>
+      <w:r>
+        <w:rPr>
+          <w:rFonts w:ascii="Times New Roman" w:hAnsi="Times New Roman" w:cs="Times New Roman"/>
+          <w:color w:val="000000" w:themeColor="text1"/>
+          <w:sz w:val="28"/>
+          <w:szCs w:val="28"/>
+        </w:rPr>
+        <w:t>prekršio</w:t>
+      </w:r>
+      <w:proofErr w:type="spellEnd"/>
+      <w:r>
+        <w:rPr>
+          <w:rFonts w:ascii="Times New Roman" w:hAnsi="Times New Roman" w:cs="Times New Roman"/>
+          <w:color w:val="000000" w:themeColor="text1"/>
+          <w:sz w:val="28"/>
+          <w:szCs w:val="28"/>
+        </w:rPr>
+        <w:t xml:space="preserve"> </w:t>
+      </w:r>
+      <w:proofErr w:type="spellStart"/>
+      <w:r>
+        <w:rPr>
+          <w:rFonts w:ascii="Times New Roman" w:hAnsi="Times New Roman" w:cs="Times New Roman"/>
+          <w:color w:val="000000" w:themeColor="text1"/>
+          <w:sz w:val="28"/>
+          <w:szCs w:val="28"/>
+        </w:rPr>
+        <w:t>pravila</w:t>
+      </w:r>
+      <w:proofErr w:type="spellEnd"/>
+      <w:r>
+        <w:rPr>
+          <w:rFonts w:ascii="Times New Roman" w:hAnsi="Times New Roman" w:cs="Times New Roman"/>
+          <w:color w:val="000000" w:themeColor="text1"/>
+          <w:sz w:val="28"/>
+          <w:szCs w:val="28"/>
+        </w:rPr>
+        <w:t xml:space="preserve"> </w:t>
+      </w:r>
+      <w:proofErr w:type="spellStart"/>
+      <w:r>
+        <w:rPr>
+          <w:rFonts w:ascii="Times New Roman" w:hAnsi="Times New Roman" w:cs="Times New Roman"/>
+          <w:color w:val="000000" w:themeColor="text1"/>
+          <w:sz w:val="28"/>
+          <w:szCs w:val="28"/>
+        </w:rPr>
+        <w:t>bira</w:t>
+      </w:r>
+      <w:proofErr w:type="spellEnd"/>
+      <w:r>
+        <w:rPr>
+          <w:rFonts w:ascii="Times New Roman" w:hAnsi="Times New Roman" w:cs="Times New Roman"/>
+          <w:color w:val="000000" w:themeColor="text1"/>
+          <w:sz w:val="28"/>
+          <w:szCs w:val="28"/>
+        </w:rPr>
+        <w:t xml:space="preserve"> </w:t>
+      </w:r>
+      <w:proofErr w:type="spellStart"/>
+      <w:r>
+        <w:rPr>
+          <w:rFonts w:ascii="Times New Roman" w:hAnsi="Times New Roman" w:cs="Times New Roman"/>
+          <w:color w:val="000000" w:themeColor="text1"/>
+          <w:sz w:val="28"/>
+          <w:szCs w:val="28"/>
+        </w:rPr>
+        <w:t>opciju</w:t>
+      </w:r>
+      <w:proofErr w:type="spellEnd"/>
+      <w:r>
+        <w:rPr>
+          <w:rFonts w:ascii="Times New Roman" w:hAnsi="Times New Roman" w:cs="Times New Roman"/>
+          <w:color w:val="000000" w:themeColor="text1"/>
+          <w:sz w:val="28"/>
+          <w:szCs w:val="28"/>
+        </w:rPr>
+        <w:t xml:space="preserve"> </w:t>
+      </w:r>
+      <w:proofErr w:type="spellStart"/>
+      <w:r>
+        <w:rPr>
+          <w:rFonts w:ascii="Times New Roman" w:hAnsi="Times New Roman" w:cs="Times New Roman"/>
+          <w:b/>
+          <w:bCs/>
+          <w:color w:val="000000" w:themeColor="text1"/>
+          <w:sz w:val="28"/>
+          <w:szCs w:val="28"/>
+        </w:rPr>
+        <w:t>Obriši</w:t>
+      </w:r>
+      <w:proofErr w:type="spellEnd"/>
+      <w:r>
+        <w:rPr>
+          <w:rFonts w:ascii="Times New Roman" w:hAnsi="Times New Roman" w:cs="Times New Roman"/>
+          <w:b/>
+          <w:bCs/>
+          <w:color w:val="000000" w:themeColor="text1"/>
+          <w:sz w:val="28"/>
+          <w:szCs w:val="28"/>
+        </w:rPr>
+        <w:t xml:space="preserve"> </w:t>
+      </w:r>
+      <w:proofErr w:type="spellStart"/>
+      <w:r>
+        <w:rPr>
+          <w:rFonts w:ascii="Times New Roman" w:hAnsi="Times New Roman" w:cs="Times New Roman"/>
+          <w:b/>
+          <w:bCs/>
           <w:color w:val="000000" w:themeColor="text1"/>
           <w:sz w:val="28"/>
           <w:szCs w:val="28"/>
         </w:rPr>
         <w:t>korisnika</w:t>
-      </w:r>
-      <w:proofErr w:type="spellEnd"/>
-      <w:r>
-        <w:rPr>
-          <w:rFonts w:ascii="Times New Roman" w:hAnsi="Times New Roman" w:cs="Times New Roman"/>
-          <w:color w:val="000000" w:themeColor="text1"/>
-          <w:sz w:val="28"/>
-          <w:szCs w:val="28"/>
-        </w:rPr>
-        <w:t xml:space="preserve">, moderator </w:t>
-      </w:r>
-      <w:proofErr w:type="spellStart"/>
-      <w:r>
-        <w:rPr>
-          <w:rFonts w:ascii="Times New Roman" w:hAnsi="Times New Roman" w:cs="Times New Roman"/>
-          <w:color w:val="000000" w:themeColor="text1"/>
-          <w:sz w:val="28"/>
-          <w:szCs w:val="28"/>
-        </w:rPr>
-        <w:t>će</w:t>
-      </w:r>
-      <w:proofErr w:type="spellEnd"/>
-      <w:r>
-        <w:rPr>
-          <w:rFonts w:ascii="Times New Roman" w:hAnsi="Times New Roman" w:cs="Times New Roman"/>
-          <w:color w:val="000000" w:themeColor="text1"/>
-          <w:sz w:val="28"/>
-          <w:szCs w:val="28"/>
-        </w:rPr>
-        <w:t xml:space="preserve"> po </w:t>
-      </w:r>
-      <w:proofErr w:type="spellStart"/>
-      <w:r>
-        <w:rPr>
-          <w:rFonts w:ascii="Times New Roman" w:hAnsi="Times New Roman" w:cs="Times New Roman"/>
-          <w:color w:val="000000" w:themeColor="text1"/>
-          <w:sz w:val="28"/>
-          <w:szCs w:val="28"/>
-        </w:rPr>
-        <w:t>potrebi</w:t>
-      </w:r>
-      <w:proofErr w:type="spellEnd"/>
-      <w:r>
-        <w:rPr>
-          <w:rFonts w:ascii="Times New Roman" w:hAnsi="Times New Roman" w:cs="Times New Roman"/>
-          <w:color w:val="000000" w:themeColor="text1"/>
-          <w:sz w:val="28"/>
-          <w:szCs w:val="28"/>
-        </w:rPr>
-        <w:t xml:space="preserve"> </w:t>
-      </w:r>
-      <w:proofErr w:type="spellStart"/>
-      <w:r>
-        <w:rPr>
-          <w:rFonts w:ascii="Times New Roman" w:hAnsi="Times New Roman" w:cs="Times New Roman"/>
-          <w:color w:val="000000" w:themeColor="text1"/>
-          <w:sz w:val="28"/>
-          <w:szCs w:val="28"/>
-        </w:rPr>
-        <w:t>posećivati</w:t>
-      </w:r>
-      <w:proofErr w:type="spellEnd"/>
-      <w:r>
-        <w:rPr>
-          <w:rFonts w:ascii="Times New Roman" w:hAnsi="Times New Roman" w:cs="Times New Roman"/>
-          <w:color w:val="000000" w:themeColor="text1"/>
-          <w:sz w:val="28"/>
-          <w:szCs w:val="28"/>
-        </w:rPr>
-        <w:t xml:space="preserve"> </w:t>
-      </w:r>
-      <w:proofErr w:type="spellStart"/>
-      <w:r>
-        <w:rPr>
-          <w:rFonts w:ascii="Times New Roman" w:hAnsi="Times New Roman" w:cs="Times New Roman"/>
-          <w:color w:val="000000" w:themeColor="text1"/>
-          <w:sz w:val="28"/>
-          <w:szCs w:val="28"/>
-        </w:rPr>
-        <w:t>profil</w:t>
-      </w:r>
-      <w:proofErr w:type="spellEnd"/>
-      <w:r>
-        <w:rPr>
-          <w:rFonts w:ascii="Times New Roman" w:hAnsi="Times New Roman" w:cs="Times New Roman"/>
-          <w:color w:val="000000" w:themeColor="text1"/>
-          <w:sz w:val="28"/>
-          <w:szCs w:val="28"/>
-        </w:rPr>
-        <w:t xml:space="preserve"> </w:t>
-      </w:r>
-      <w:proofErr w:type="spellStart"/>
-      <w:r>
-        <w:rPr>
-          <w:rFonts w:ascii="Times New Roman" w:hAnsi="Times New Roman" w:cs="Times New Roman"/>
-          <w:color w:val="000000" w:themeColor="text1"/>
-          <w:sz w:val="28"/>
-          <w:szCs w:val="28"/>
-        </w:rPr>
-        <w:t>korisnika</w:t>
-      </w:r>
-      <w:proofErr w:type="spellEnd"/>
-      <w:r>
-        <w:rPr>
-          <w:rFonts w:ascii="Times New Roman" w:hAnsi="Times New Roman" w:cs="Times New Roman"/>
-          <w:color w:val="000000" w:themeColor="text1"/>
-          <w:sz w:val="28"/>
-          <w:szCs w:val="28"/>
-        </w:rPr>
-        <w:t xml:space="preserve"> </w:t>
-      </w:r>
-      <w:proofErr w:type="spellStart"/>
-      <w:r>
-        <w:rPr>
-          <w:rFonts w:ascii="Times New Roman" w:hAnsi="Times New Roman" w:cs="Times New Roman"/>
-          <w:color w:val="000000" w:themeColor="text1"/>
-          <w:sz w:val="28"/>
-          <w:szCs w:val="28"/>
-        </w:rPr>
-        <w:t>na</w:t>
-      </w:r>
-      <w:proofErr w:type="spellEnd"/>
-      <w:r>
-        <w:rPr>
-          <w:rFonts w:ascii="Times New Roman" w:hAnsi="Times New Roman" w:cs="Times New Roman"/>
-          <w:color w:val="000000" w:themeColor="text1"/>
-          <w:sz w:val="28"/>
-          <w:szCs w:val="28"/>
-        </w:rPr>
-        <w:t xml:space="preserve"> </w:t>
-      </w:r>
-      <w:proofErr w:type="spellStart"/>
-      <w:r>
-        <w:rPr>
-          <w:rFonts w:ascii="Times New Roman" w:hAnsi="Times New Roman" w:cs="Times New Roman"/>
-          <w:color w:val="000000" w:themeColor="text1"/>
-          <w:sz w:val="28"/>
-          <w:szCs w:val="28"/>
-        </w:rPr>
-        <w:t>kom</w:t>
-      </w:r>
-      <w:proofErr w:type="spellEnd"/>
-      <w:r>
-        <w:rPr>
-          <w:rFonts w:ascii="Times New Roman" w:hAnsi="Times New Roman" w:cs="Times New Roman"/>
-          <w:color w:val="000000" w:themeColor="text1"/>
-          <w:sz w:val="28"/>
-          <w:szCs w:val="28"/>
-        </w:rPr>
-        <w:t xml:space="preserve"> </w:t>
-      </w:r>
-      <w:proofErr w:type="spellStart"/>
-      <w:r>
-        <w:rPr>
-          <w:rFonts w:ascii="Times New Roman" w:hAnsi="Times New Roman" w:cs="Times New Roman"/>
-          <w:color w:val="000000" w:themeColor="text1"/>
-          <w:sz w:val="28"/>
-          <w:szCs w:val="28"/>
-        </w:rPr>
-        <w:t>su</w:t>
-      </w:r>
-      <w:proofErr w:type="spellEnd"/>
-      <w:r>
-        <w:rPr>
-          <w:rFonts w:ascii="Times New Roman" w:hAnsi="Times New Roman" w:cs="Times New Roman"/>
-          <w:color w:val="000000" w:themeColor="text1"/>
-          <w:sz w:val="28"/>
-          <w:szCs w:val="28"/>
-        </w:rPr>
-        <w:t xml:space="preserve"> </w:t>
-      </w:r>
-      <w:proofErr w:type="spellStart"/>
-      <w:r>
-        <w:rPr>
-          <w:rFonts w:ascii="Times New Roman" w:hAnsi="Times New Roman" w:cs="Times New Roman"/>
-          <w:color w:val="000000" w:themeColor="text1"/>
-          <w:sz w:val="28"/>
-          <w:szCs w:val="28"/>
-        </w:rPr>
-        <w:t>vidljivi</w:t>
-      </w:r>
-      <w:proofErr w:type="spellEnd"/>
-      <w:r>
-        <w:rPr>
-          <w:rFonts w:ascii="Times New Roman" w:hAnsi="Times New Roman" w:cs="Times New Roman"/>
-          <w:color w:val="000000" w:themeColor="text1"/>
-          <w:sz w:val="28"/>
-          <w:szCs w:val="28"/>
-        </w:rPr>
-        <w:t xml:space="preserve"> </w:t>
-      </w:r>
-      <w:proofErr w:type="spellStart"/>
-      <w:r>
-        <w:rPr>
-          <w:rFonts w:ascii="Times New Roman" w:hAnsi="Times New Roman" w:cs="Times New Roman"/>
-          <w:color w:val="000000" w:themeColor="text1"/>
-          <w:sz w:val="28"/>
-          <w:szCs w:val="28"/>
-        </w:rPr>
-        <w:t>i</w:t>
-      </w:r>
-      <w:proofErr w:type="spellEnd"/>
-      <w:r>
-        <w:rPr>
-          <w:rFonts w:ascii="Times New Roman" w:hAnsi="Times New Roman" w:cs="Times New Roman"/>
-          <w:color w:val="000000" w:themeColor="text1"/>
-          <w:sz w:val="28"/>
-          <w:szCs w:val="28"/>
-        </w:rPr>
-        <w:t xml:space="preserve"> </w:t>
-      </w:r>
-      <w:proofErr w:type="spellStart"/>
-      <w:r>
-        <w:rPr>
-          <w:rFonts w:ascii="Times New Roman" w:hAnsi="Times New Roman" w:cs="Times New Roman"/>
-          <w:color w:val="000000" w:themeColor="text1"/>
-          <w:sz w:val="28"/>
-          <w:szCs w:val="28"/>
-        </w:rPr>
-        <w:t>komentari</w:t>
-      </w:r>
-      <w:proofErr w:type="spellEnd"/>
-      <w:r>
-        <w:rPr>
-          <w:rFonts w:ascii="Times New Roman" w:hAnsi="Times New Roman" w:cs="Times New Roman"/>
-          <w:color w:val="000000" w:themeColor="text1"/>
-          <w:sz w:val="28"/>
-          <w:szCs w:val="28"/>
-        </w:rPr>
-        <w:t xml:space="preserve">, </w:t>
-      </w:r>
-      <w:proofErr w:type="spellStart"/>
-      <w:r>
-        <w:rPr>
-          <w:rFonts w:ascii="Times New Roman" w:hAnsi="Times New Roman" w:cs="Times New Roman"/>
-          <w:color w:val="000000" w:themeColor="text1"/>
-          <w:sz w:val="28"/>
-          <w:szCs w:val="28"/>
-        </w:rPr>
-        <w:t>kako</w:t>
-      </w:r>
-      <w:proofErr w:type="spellEnd"/>
-      <w:r>
-        <w:rPr>
-          <w:rFonts w:ascii="Times New Roman" w:hAnsi="Times New Roman" w:cs="Times New Roman"/>
-          <w:color w:val="000000" w:themeColor="text1"/>
-          <w:sz w:val="28"/>
-          <w:szCs w:val="28"/>
-        </w:rPr>
-        <w:t xml:space="preserve"> bi </w:t>
-      </w:r>
-      <w:proofErr w:type="spellStart"/>
-      <w:r>
-        <w:rPr>
-          <w:rFonts w:ascii="Times New Roman" w:hAnsi="Times New Roman" w:cs="Times New Roman"/>
-          <w:color w:val="000000" w:themeColor="text1"/>
-          <w:sz w:val="28"/>
-          <w:szCs w:val="28"/>
-        </w:rPr>
-        <w:t>potencijalno</w:t>
-      </w:r>
-      <w:proofErr w:type="spellEnd"/>
-      <w:r>
-        <w:rPr>
-          <w:rFonts w:ascii="Times New Roman" w:hAnsi="Times New Roman" w:cs="Times New Roman"/>
-          <w:color w:val="000000" w:themeColor="text1"/>
-          <w:sz w:val="28"/>
-          <w:szCs w:val="28"/>
-        </w:rPr>
-        <w:t xml:space="preserve"> </w:t>
-      </w:r>
-      <w:proofErr w:type="spellStart"/>
-      <w:r>
-        <w:rPr>
-          <w:rFonts w:ascii="Times New Roman" w:hAnsi="Times New Roman" w:cs="Times New Roman"/>
-          <w:color w:val="000000" w:themeColor="text1"/>
-          <w:sz w:val="28"/>
-          <w:szCs w:val="28"/>
-        </w:rPr>
-        <w:t>dobio</w:t>
-      </w:r>
-      <w:proofErr w:type="spellEnd"/>
-      <w:r>
-        <w:rPr>
-          <w:rFonts w:ascii="Times New Roman" w:hAnsi="Times New Roman" w:cs="Times New Roman"/>
-          <w:color w:val="000000" w:themeColor="text1"/>
-          <w:sz w:val="28"/>
-          <w:szCs w:val="28"/>
-        </w:rPr>
-        <w:t xml:space="preserve"> </w:t>
-      </w:r>
-      <w:proofErr w:type="spellStart"/>
-      <w:r>
-        <w:rPr>
-          <w:rFonts w:ascii="Times New Roman" w:hAnsi="Times New Roman" w:cs="Times New Roman"/>
-          <w:color w:val="000000" w:themeColor="text1"/>
-          <w:sz w:val="28"/>
-          <w:szCs w:val="28"/>
-        </w:rPr>
-        <w:t>širu</w:t>
-      </w:r>
-      <w:proofErr w:type="spellEnd"/>
-      <w:r>
-        <w:rPr>
-          <w:rFonts w:ascii="Times New Roman" w:hAnsi="Times New Roman" w:cs="Times New Roman"/>
-          <w:color w:val="000000" w:themeColor="text1"/>
-          <w:sz w:val="28"/>
-          <w:szCs w:val="28"/>
-        </w:rPr>
-        <w:t xml:space="preserve"> </w:t>
-      </w:r>
-      <w:proofErr w:type="spellStart"/>
-      <w:r>
-        <w:rPr>
-          <w:rFonts w:ascii="Times New Roman" w:hAnsi="Times New Roman" w:cs="Times New Roman"/>
-          <w:color w:val="000000" w:themeColor="text1"/>
-          <w:sz w:val="28"/>
-          <w:szCs w:val="28"/>
-        </w:rPr>
-        <w:t>sliku</w:t>
-      </w:r>
-      <w:proofErr w:type="spellEnd"/>
-      <w:r>
-        <w:rPr>
-          <w:rFonts w:ascii="Times New Roman" w:hAnsi="Times New Roman" w:cs="Times New Roman"/>
-          <w:color w:val="000000" w:themeColor="text1"/>
-          <w:sz w:val="28"/>
-          <w:szCs w:val="28"/>
-        </w:rPr>
-        <w:t xml:space="preserve"> o </w:t>
-      </w:r>
-      <w:proofErr w:type="spellStart"/>
-      <w:r>
-        <w:rPr>
-          <w:rFonts w:ascii="Times New Roman" w:hAnsi="Times New Roman" w:cs="Times New Roman"/>
-          <w:color w:val="000000" w:themeColor="text1"/>
-          <w:sz w:val="28"/>
-          <w:szCs w:val="28"/>
-        </w:rPr>
-        <w:t>problemu</w:t>
       </w:r>
       <w:proofErr w:type="spellEnd"/>
       <w:r>
@@ -6347,173 +6370,176 @@
           <w:sz w:val="28"/>
           <w:szCs w:val="28"/>
         </w:rPr>
-        <w:t>Ako</w:t>
-      </w:r>
-      <w:proofErr w:type="spellEnd"/>
-      <w:r>
-        <w:rPr>
-          <w:rFonts w:ascii="Times New Roman" w:hAnsi="Times New Roman" w:cs="Times New Roman"/>
-          <w:color w:val="000000" w:themeColor="text1"/>
-          <w:sz w:val="28"/>
-          <w:szCs w:val="28"/>
-        </w:rPr>
-        <w:t xml:space="preserve"> </w:t>
-      </w:r>
-      <w:proofErr w:type="spellStart"/>
-      <w:r>
-        <w:rPr>
-          <w:rFonts w:ascii="Times New Roman" w:hAnsi="Times New Roman" w:cs="Times New Roman"/>
-          <w:color w:val="000000" w:themeColor="text1"/>
-          <w:sz w:val="28"/>
-          <w:szCs w:val="28"/>
-        </w:rPr>
-        <w:t>utvrdi</w:t>
-      </w:r>
-      <w:proofErr w:type="spellEnd"/>
-      <w:r>
-        <w:rPr>
-          <w:rFonts w:ascii="Times New Roman" w:hAnsi="Times New Roman" w:cs="Times New Roman"/>
-          <w:color w:val="000000" w:themeColor="text1"/>
-          <w:sz w:val="28"/>
-          <w:szCs w:val="28"/>
-        </w:rPr>
-        <w:t xml:space="preserve"> da je </w:t>
-      </w:r>
-      <w:proofErr w:type="spellStart"/>
-      <w:r>
-        <w:rPr>
-          <w:rFonts w:ascii="Times New Roman" w:hAnsi="Times New Roman" w:cs="Times New Roman"/>
-          <w:color w:val="000000" w:themeColor="text1"/>
-          <w:sz w:val="28"/>
-          <w:szCs w:val="28"/>
-        </w:rPr>
-        <w:t>korisnik</w:t>
-      </w:r>
-      <w:proofErr w:type="spellEnd"/>
-      <w:r>
-        <w:rPr>
-          <w:rFonts w:ascii="Times New Roman" w:hAnsi="Times New Roman" w:cs="Times New Roman"/>
-          <w:color w:val="000000" w:themeColor="text1"/>
-          <w:sz w:val="28"/>
-          <w:szCs w:val="28"/>
-        </w:rPr>
-        <w:t xml:space="preserve"> </w:t>
-      </w:r>
-      <w:proofErr w:type="spellStart"/>
-      <w:r>
-        <w:rPr>
-          <w:rFonts w:ascii="Times New Roman" w:hAnsi="Times New Roman" w:cs="Times New Roman"/>
-          <w:color w:val="000000" w:themeColor="text1"/>
-          <w:sz w:val="28"/>
-          <w:szCs w:val="28"/>
-        </w:rPr>
-        <w:t>prekršio</w:t>
-      </w:r>
-      <w:proofErr w:type="spellEnd"/>
-      <w:r>
-        <w:rPr>
-          <w:rFonts w:ascii="Times New Roman" w:hAnsi="Times New Roman" w:cs="Times New Roman"/>
-          <w:color w:val="000000" w:themeColor="text1"/>
-          <w:sz w:val="28"/>
-          <w:szCs w:val="28"/>
-        </w:rPr>
-        <w:t xml:space="preserve"> </w:t>
-      </w:r>
-      <w:proofErr w:type="spellStart"/>
-      <w:r>
-        <w:rPr>
-          <w:rFonts w:ascii="Times New Roman" w:hAnsi="Times New Roman" w:cs="Times New Roman"/>
-          <w:color w:val="000000" w:themeColor="text1"/>
-          <w:sz w:val="28"/>
-          <w:szCs w:val="28"/>
-        </w:rPr>
-        <w:t>pravila</w:t>
-      </w:r>
-      <w:proofErr w:type="spellEnd"/>
-      <w:r>
-        <w:rPr>
-          <w:rFonts w:ascii="Times New Roman" w:hAnsi="Times New Roman" w:cs="Times New Roman"/>
-          <w:color w:val="000000" w:themeColor="text1"/>
-          <w:sz w:val="28"/>
-          <w:szCs w:val="28"/>
-        </w:rPr>
-        <w:t xml:space="preserve"> </w:t>
-      </w:r>
-      <w:proofErr w:type="spellStart"/>
-      <w:r>
-        <w:rPr>
-          <w:rFonts w:ascii="Times New Roman" w:hAnsi="Times New Roman" w:cs="Times New Roman"/>
-          <w:color w:val="000000" w:themeColor="text1"/>
-          <w:sz w:val="28"/>
-          <w:szCs w:val="28"/>
-        </w:rPr>
-        <w:t>bira</w:t>
-      </w:r>
-      <w:proofErr w:type="spellEnd"/>
-      <w:r>
-        <w:rPr>
-          <w:rFonts w:ascii="Times New Roman" w:hAnsi="Times New Roman" w:cs="Times New Roman"/>
-          <w:color w:val="000000" w:themeColor="text1"/>
-          <w:sz w:val="28"/>
-          <w:szCs w:val="28"/>
-        </w:rPr>
-        <w:t xml:space="preserve"> </w:t>
-      </w:r>
-      <w:proofErr w:type="spellStart"/>
-      <w:r>
-        <w:rPr>
-          <w:rFonts w:ascii="Times New Roman" w:hAnsi="Times New Roman" w:cs="Times New Roman"/>
-          <w:color w:val="000000" w:themeColor="text1"/>
-          <w:sz w:val="28"/>
-          <w:szCs w:val="28"/>
-        </w:rPr>
-        <w:t>opciju</w:t>
-      </w:r>
-      <w:proofErr w:type="spellEnd"/>
-      <w:r>
-        <w:rPr>
-          <w:rFonts w:ascii="Times New Roman" w:hAnsi="Times New Roman" w:cs="Times New Roman"/>
-          <w:color w:val="000000" w:themeColor="text1"/>
-          <w:sz w:val="28"/>
-          <w:szCs w:val="28"/>
-        </w:rPr>
-        <w:t xml:space="preserve"> </w:t>
-      </w:r>
-      <w:proofErr w:type="spellStart"/>
-      <w:r>
-        <w:rPr>
-          <w:rFonts w:ascii="Times New Roman" w:hAnsi="Times New Roman" w:cs="Times New Roman"/>
-          <w:b/>
-          <w:bCs/>
-          <w:color w:val="000000" w:themeColor="text1"/>
-          <w:sz w:val="28"/>
-          <w:szCs w:val="28"/>
-        </w:rPr>
-        <w:t>Obriši</w:t>
-      </w:r>
-      <w:proofErr w:type="spellEnd"/>
-      <w:r>
-        <w:rPr>
-          <w:rFonts w:ascii="Times New Roman" w:hAnsi="Times New Roman" w:cs="Times New Roman"/>
-          <w:b/>
-          <w:bCs/>
-          <w:color w:val="000000" w:themeColor="text1"/>
-          <w:sz w:val="28"/>
-          <w:szCs w:val="28"/>
-        </w:rPr>
-        <w:t xml:space="preserve"> </w:t>
-      </w:r>
-      <w:proofErr w:type="spellStart"/>
-      <w:r>
-        <w:rPr>
-          <w:rFonts w:ascii="Times New Roman" w:hAnsi="Times New Roman" w:cs="Times New Roman"/>
-          <w:b/>
-          <w:bCs/>
-          <w:color w:val="000000" w:themeColor="text1"/>
-          <w:sz w:val="28"/>
-          <w:szCs w:val="28"/>
-        </w:rPr>
-        <w:t>korisnika</w:t>
+        <w:t>Sistem</w:t>
+      </w:r>
+      <w:proofErr w:type="spellEnd"/>
+      <w:r>
+        <w:rPr>
+          <w:rFonts w:ascii="Times New Roman" w:hAnsi="Times New Roman" w:cs="Times New Roman"/>
+          <w:color w:val="000000" w:themeColor="text1"/>
+          <w:sz w:val="28"/>
+          <w:szCs w:val="28"/>
+        </w:rPr>
+        <w:t xml:space="preserve"> </w:t>
+      </w:r>
+      <w:proofErr w:type="spellStart"/>
+      <w:r>
+        <w:rPr>
+          <w:rFonts w:ascii="Times New Roman" w:hAnsi="Times New Roman" w:cs="Times New Roman"/>
+          <w:color w:val="000000" w:themeColor="text1"/>
+          <w:sz w:val="28"/>
+          <w:szCs w:val="28"/>
+        </w:rPr>
+        <w:t>potvrdjuje</w:t>
+      </w:r>
+      <w:proofErr w:type="spellEnd"/>
+      <w:r>
+        <w:rPr>
+          <w:rFonts w:ascii="Times New Roman" w:hAnsi="Times New Roman" w:cs="Times New Roman"/>
+          <w:color w:val="000000" w:themeColor="text1"/>
+          <w:sz w:val="28"/>
+          <w:szCs w:val="28"/>
+        </w:rPr>
+        <w:t xml:space="preserve"> da </w:t>
+      </w:r>
+      <w:proofErr w:type="spellStart"/>
+      <w:r>
+        <w:rPr>
+          <w:rFonts w:ascii="Times New Roman" w:hAnsi="Times New Roman" w:cs="Times New Roman"/>
+          <w:color w:val="000000" w:themeColor="text1"/>
+          <w:sz w:val="28"/>
+          <w:szCs w:val="28"/>
+        </w:rPr>
+        <w:t>korisni</w:t>
+      </w:r>
+      <w:r>
+        <w:rPr>
+          <w:rFonts w:ascii="Times New Roman" w:hAnsi="Times New Roman" w:cs="Times New Roman"/>
+          <w:color w:val="000000" w:themeColor="text1"/>
+          <w:sz w:val="28"/>
+          <w:szCs w:val="28"/>
+        </w:rPr>
+        <w:t>k</w:t>
+      </w:r>
+      <w:proofErr w:type="spellEnd"/>
+      <w:r>
+        <w:rPr>
+          <w:rFonts w:ascii="Times New Roman" w:hAnsi="Times New Roman" w:cs="Times New Roman"/>
+          <w:color w:val="000000" w:themeColor="text1"/>
+          <w:sz w:val="28"/>
+          <w:szCs w:val="28"/>
+        </w:rPr>
+        <w:t xml:space="preserve"> </w:t>
+      </w:r>
+      <w:proofErr w:type="spellStart"/>
+      <w:r>
+        <w:rPr>
+          <w:rFonts w:ascii="Times New Roman" w:hAnsi="Times New Roman" w:cs="Times New Roman"/>
+          <w:color w:val="000000" w:themeColor="text1"/>
+          <w:sz w:val="28"/>
+          <w:szCs w:val="28"/>
+        </w:rPr>
+        <w:t>sa</w:t>
+      </w:r>
+      <w:proofErr w:type="spellEnd"/>
+      <w:r>
+        <w:rPr>
+          <w:rFonts w:ascii="Times New Roman" w:hAnsi="Times New Roman" w:cs="Times New Roman"/>
+          <w:color w:val="000000" w:themeColor="text1"/>
+          <w:sz w:val="28"/>
+          <w:szCs w:val="28"/>
+        </w:rPr>
+        <w:t xml:space="preserve"> </w:t>
+      </w:r>
+      <w:proofErr w:type="spellStart"/>
+      <w:r>
+        <w:rPr>
+          <w:rFonts w:ascii="Times New Roman" w:hAnsi="Times New Roman" w:cs="Times New Roman"/>
+          <w:color w:val="000000" w:themeColor="text1"/>
+          <w:sz w:val="28"/>
+          <w:szCs w:val="28"/>
+        </w:rPr>
+        <w:t>unetim</w:t>
+      </w:r>
+      <w:proofErr w:type="spellEnd"/>
+      <w:r>
+        <w:rPr>
+          <w:rFonts w:ascii="Times New Roman" w:hAnsi="Times New Roman" w:cs="Times New Roman"/>
+          <w:color w:val="000000" w:themeColor="text1"/>
+          <w:sz w:val="28"/>
+          <w:szCs w:val="28"/>
+        </w:rPr>
+        <w:t xml:space="preserve"> </w:t>
+      </w:r>
+      <w:proofErr w:type="spellStart"/>
+      <w:r>
+        <w:rPr>
+          <w:rFonts w:ascii="Times New Roman" w:hAnsi="Times New Roman" w:cs="Times New Roman"/>
+          <w:color w:val="000000" w:themeColor="text1"/>
+          <w:sz w:val="28"/>
+          <w:szCs w:val="28"/>
+        </w:rPr>
+        <w:t>korisničkim</w:t>
+      </w:r>
+      <w:proofErr w:type="spellEnd"/>
+      <w:r>
+        <w:rPr>
+          <w:rFonts w:ascii="Times New Roman" w:hAnsi="Times New Roman" w:cs="Times New Roman"/>
+          <w:color w:val="000000" w:themeColor="text1"/>
+          <w:sz w:val="28"/>
+          <w:szCs w:val="28"/>
+        </w:rPr>
+        <w:t xml:space="preserve"> </w:t>
+      </w:r>
+      <w:proofErr w:type="spellStart"/>
+      <w:r>
+        <w:rPr>
+          <w:rFonts w:ascii="Times New Roman" w:hAnsi="Times New Roman" w:cs="Times New Roman"/>
+          <w:color w:val="000000" w:themeColor="text1"/>
+          <w:sz w:val="28"/>
+          <w:szCs w:val="28"/>
+        </w:rPr>
+        <w:t>imenom</w:t>
+      </w:r>
+      <w:proofErr w:type="spellEnd"/>
+      <w:r>
+        <w:rPr>
+          <w:rFonts w:ascii="Times New Roman" w:hAnsi="Times New Roman" w:cs="Times New Roman"/>
+          <w:color w:val="000000" w:themeColor="text1"/>
+          <w:sz w:val="28"/>
+          <w:szCs w:val="28"/>
+        </w:rPr>
+        <w:t xml:space="preserve"> </w:t>
+      </w:r>
+      <w:proofErr w:type="spellStart"/>
+      <w:r>
+        <w:rPr>
+          <w:rFonts w:ascii="Times New Roman" w:hAnsi="Times New Roman" w:cs="Times New Roman"/>
+          <w:color w:val="000000" w:themeColor="text1"/>
+          <w:sz w:val="28"/>
+          <w:szCs w:val="28"/>
+        </w:rPr>
+        <w:t>više</w:t>
+      </w:r>
+      <w:proofErr w:type="spellEnd"/>
+      <w:r>
+        <w:rPr>
+          <w:rFonts w:ascii="Times New Roman" w:hAnsi="Times New Roman" w:cs="Times New Roman"/>
+          <w:color w:val="000000" w:themeColor="text1"/>
+          <w:sz w:val="28"/>
+          <w:szCs w:val="28"/>
+        </w:rPr>
+        <w:t xml:space="preserve"> ne </w:t>
+      </w:r>
+      <w:proofErr w:type="spellStart"/>
+      <w:r>
+        <w:rPr>
+          <w:rFonts w:ascii="Times New Roman" w:hAnsi="Times New Roman" w:cs="Times New Roman"/>
+          <w:color w:val="000000" w:themeColor="text1"/>
+          <w:sz w:val="28"/>
+          <w:szCs w:val="28"/>
+        </w:rPr>
+        <w:t>postoji</w:t>
       </w:r>
       <w:proofErr w:type="spellEnd"/>
       <w:r>
@@ -6542,211 +6568,6 @@
     <w:p>
       <w:pPr>
         <w:pStyle w:val="ListParagraph"/>
-        <w:numPr>
-          <w:ilvl w:val="0"/>
-          <w:numId w:val="14"/>
-        </w:numPr>
-        <w:spacing w:line="240" w:lineRule="auto"/>
-        <w:rPr>
-          <w:rFonts w:ascii="Times New Roman" w:hAnsi="Times New Roman" w:cs="Times New Roman"/>
-          <w:color w:val="000000" w:themeColor="text1"/>
-          <w:sz w:val="28"/>
-          <w:szCs w:val="28"/>
-        </w:rPr>
-      </w:pPr>
-      <w:proofErr w:type="spellStart"/>
-      <w:r>
-        <w:rPr>
-          <w:rFonts w:ascii="Times New Roman" w:hAnsi="Times New Roman" w:cs="Times New Roman"/>
-          <w:color w:val="000000" w:themeColor="text1"/>
-          <w:sz w:val="28"/>
-          <w:szCs w:val="28"/>
-        </w:rPr>
-        <w:t>Sistem</w:t>
-      </w:r>
-      <w:proofErr w:type="spellEnd"/>
-      <w:r>
-        <w:rPr>
-          <w:rFonts w:ascii="Times New Roman" w:hAnsi="Times New Roman" w:cs="Times New Roman"/>
-          <w:color w:val="000000" w:themeColor="text1"/>
-          <w:sz w:val="28"/>
-          <w:szCs w:val="28"/>
-        </w:rPr>
-        <w:t xml:space="preserve"> </w:t>
-      </w:r>
-      <w:proofErr w:type="spellStart"/>
-      <w:r>
-        <w:rPr>
-          <w:rFonts w:ascii="Times New Roman" w:hAnsi="Times New Roman" w:cs="Times New Roman"/>
-          <w:color w:val="000000" w:themeColor="text1"/>
-          <w:sz w:val="28"/>
-          <w:szCs w:val="28"/>
-        </w:rPr>
-        <w:t>potvrdjuje</w:t>
-      </w:r>
-      <w:proofErr w:type="spellEnd"/>
-      <w:r>
-        <w:rPr>
-          <w:rFonts w:ascii="Times New Roman" w:hAnsi="Times New Roman" w:cs="Times New Roman"/>
-          <w:color w:val="000000" w:themeColor="text1"/>
-          <w:sz w:val="28"/>
-          <w:szCs w:val="28"/>
-        </w:rPr>
-        <w:t xml:space="preserve"> da </w:t>
-      </w:r>
-      <w:proofErr w:type="spellStart"/>
-      <w:r>
-        <w:rPr>
-          <w:rFonts w:ascii="Times New Roman" w:hAnsi="Times New Roman" w:cs="Times New Roman"/>
-          <w:color w:val="000000" w:themeColor="text1"/>
-          <w:sz w:val="28"/>
-          <w:szCs w:val="28"/>
-        </w:rPr>
-        <w:t>korisni</w:t>
-      </w:r>
-      <w:r>
-        <w:rPr>
-          <w:rFonts w:ascii="Times New Roman" w:hAnsi="Times New Roman" w:cs="Times New Roman"/>
-          <w:color w:val="000000" w:themeColor="text1"/>
-          <w:sz w:val="28"/>
-          <w:szCs w:val="28"/>
-        </w:rPr>
-        <w:t>k</w:t>
-      </w:r>
-      <w:proofErr w:type="spellEnd"/>
-      <w:r>
-        <w:rPr>
-          <w:rFonts w:ascii="Times New Roman" w:hAnsi="Times New Roman" w:cs="Times New Roman"/>
-          <w:color w:val="000000" w:themeColor="text1"/>
-          <w:sz w:val="28"/>
-          <w:szCs w:val="28"/>
-        </w:rPr>
-        <w:t xml:space="preserve"> </w:t>
-      </w:r>
-      <w:proofErr w:type="spellStart"/>
-      <w:r>
-        <w:rPr>
-          <w:rFonts w:ascii="Times New Roman" w:hAnsi="Times New Roman" w:cs="Times New Roman"/>
-          <w:color w:val="000000" w:themeColor="text1"/>
-          <w:sz w:val="28"/>
-          <w:szCs w:val="28"/>
-        </w:rPr>
-        <w:t>sa</w:t>
-      </w:r>
-      <w:proofErr w:type="spellEnd"/>
-      <w:r>
-        <w:rPr>
-          <w:rFonts w:ascii="Times New Roman" w:hAnsi="Times New Roman" w:cs="Times New Roman"/>
-          <w:color w:val="000000" w:themeColor="text1"/>
-          <w:sz w:val="28"/>
-          <w:szCs w:val="28"/>
-        </w:rPr>
-        <w:t xml:space="preserve"> </w:t>
-      </w:r>
-      <w:proofErr w:type="spellStart"/>
-      <w:r>
-        <w:rPr>
-          <w:rFonts w:ascii="Times New Roman" w:hAnsi="Times New Roman" w:cs="Times New Roman"/>
-          <w:color w:val="000000" w:themeColor="text1"/>
-          <w:sz w:val="28"/>
-          <w:szCs w:val="28"/>
-        </w:rPr>
-        <w:t>unetim</w:t>
-      </w:r>
-      <w:proofErr w:type="spellEnd"/>
-      <w:r>
-        <w:rPr>
-          <w:rFonts w:ascii="Times New Roman" w:hAnsi="Times New Roman" w:cs="Times New Roman"/>
-          <w:color w:val="000000" w:themeColor="text1"/>
-          <w:sz w:val="28"/>
-          <w:szCs w:val="28"/>
-        </w:rPr>
-        <w:t xml:space="preserve"> </w:t>
-      </w:r>
-      <w:proofErr w:type="spellStart"/>
-      <w:r>
-        <w:rPr>
-          <w:rFonts w:ascii="Times New Roman" w:hAnsi="Times New Roman" w:cs="Times New Roman"/>
-          <w:color w:val="000000" w:themeColor="text1"/>
-          <w:sz w:val="28"/>
-          <w:szCs w:val="28"/>
-        </w:rPr>
-        <w:t>korisničkim</w:t>
-      </w:r>
-      <w:proofErr w:type="spellEnd"/>
-      <w:r>
-        <w:rPr>
-          <w:rFonts w:ascii="Times New Roman" w:hAnsi="Times New Roman" w:cs="Times New Roman"/>
-          <w:color w:val="000000" w:themeColor="text1"/>
-          <w:sz w:val="28"/>
-          <w:szCs w:val="28"/>
-        </w:rPr>
-        <w:t xml:space="preserve"> </w:t>
-      </w:r>
-      <w:proofErr w:type="spellStart"/>
-      <w:r>
-        <w:rPr>
-          <w:rFonts w:ascii="Times New Roman" w:hAnsi="Times New Roman" w:cs="Times New Roman"/>
-          <w:color w:val="000000" w:themeColor="text1"/>
-          <w:sz w:val="28"/>
-          <w:szCs w:val="28"/>
-        </w:rPr>
-        <w:t>imenom</w:t>
-      </w:r>
-      <w:proofErr w:type="spellEnd"/>
-      <w:r>
-        <w:rPr>
-          <w:rFonts w:ascii="Times New Roman" w:hAnsi="Times New Roman" w:cs="Times New Roman"/>
-          <w:color w:val="000000" w:themeColor="text1"/>
-          <w:sz w:val="28"/>
-          <w:szCs w:val="28"/>
-        </w:rPr>
-        <w:t xml:space="preserve"> </w:t>
-      </w:r>
-      <w:proofErr w:type="spellStart"/>
-      <w:r>
-        <w:rPr>
-          <w:rFonts w:ascii="Times New Roman" w:hAnsi="Times New Roman" w:cs="Times New Roman"/>
-          <w:color w:val="000000" w:themeColor="text1"/>
-          <w:sz w:val="28"/>
-          <w:szCs w:val="28"/>
-        </w:rPr>
-        <w:t>više</w:t>
-      </w:r>
-      <w:proofErr w:type="spellEnd"/>
-      <w:r>
-        <w:rPr>
-          <w:rFonts w:ascii="Times New Roman" w:hAnsi="Times New Roman" w:cs="Times New Roman"/>
-          <w:color w:val="000000" w:themeColor="text1"/>
-          <w:sz w:val="28"/>
-          <w:szCs w:val="28"/>
-        </w:rPr>
-        <w:t xml:space="preserve"> ne </w:t>
-      </w:r>
-      <w:proofErr w:type="spellStart"/>
-      <w:r>
-        <w:rPr>
-          <w:rFonts w:ascii="Times New Roman" w:hAnsi="Times New Roman" w:cs="Times New Roman"/>
-          <w:color w:val="000000" w:themeColor="text1"/>
-          <w:sz w:val="28"/>
-          <w:szCs w:val="28"/>
-        </w:rPr>
-        <w:t>postoji</w:t>
-      </w:r>
-      <w:proofErr w:type="spellEnd"/>
-      <w:r>
-        <w:rPr>
-          <w:rFonts w:ascii="Times New Roman" w:hAnsi="Times New Roman" w:cs="Times New Roman"/>
-          <w:color w:val="000000" w:themeColor="text1"/>
-          <w:sz w:val="28"/>
-          <w:szCs w:val="28"/>
-        </w:rPr>
-        <w:t>.</w:t>
-      </w:r>
-    </w:p>
-    <w:p>
-      <w:pPr>
-        <w:pStyle w:val="ListParagraph"/>
         <w:spacing w:line="240" w:lineRule="auto"/>
         <w:ind w:left="1211"/>
         <w:rPr>
@@ -6759,19 +6580,6 @@
     </w:p>
     <w:p>
       <w:pPr>
-        <w:pStyle w:val="ListParagraph"/>
-        <w:spacing w:line="240" w:lineRule="auto"/>
-        <w:ind w:left="1211"/>
-        <w:rPr>
-          <w:rFonts w:ascii="Times New Roman" w:hAnsi="Times New Roman" w:cs="Times New Roman"/>
-          <w:color w:val="000000" w:themeColor="text1"/>
-          <w:sz w:val="28"/>
-          <w:szCs w:val="28"/>
-        </w:rPr>
-      </w:pPr>
-    </w:p>
-    <w:p>
-      <w:pPr>
         <w:spacing w:line="240" w:lineRule="auto"/>
         <w:ind w:left="851"/>
         <w:rPr>
@@ -7035,7 +6843,6 @@
           <w:color w:val="000000" w:themeColor="text1"/>
           <w:lang w:val="sr-Cyrl-RS"/>
         </w:rPr>
-        <w:lastRenderedPageBreak/>
         <w:tab/>
       </w:r>
       <w:bookmarkStart w:id="9" w:name="_Toc98970613"/>
@@ -7444,7 +7251,7 @@
 </file>
 
 <file path=word/endnotes.xml><?xml version="1.0" encoding="utf-8"?>
-<w:endnotes xmlns:wpc="http://schemas.microsoft.com/office/word/2010/wordprocessingCanvas" xmlns:cx="http://schemas.microsoft.com/office/drawing/2014/chartex" xmlns:cx1="http://schemas.microsoft.com/office/drawing/2015/9/8/chartex" xmlns:cx2="http://schemas.microsoft.com/office/drawing/2015/10/21/chartex" xmlns:cx3="http://schemas.microsoft.com/office/drawing/2016/5/9/chartex" xmlns:cx4="http://schemas.microsoft.com/office/drawing/2016/5/10/chartex" xmlns:cx5="http://schemas.microsoft.com/office/drawing/2016/5/11/chartex" xmlns:cx6="http://schemas.microsoft.com/office/drawing/2016/5/12/chartex" xmlns:cx7="http://schemas.microsoft.com/office/drawing/2016/5/13/chartex" xmlns:cx8="http://schemas.microsoft.com/office/drawing/2016/5/14/chartex" xmlns:mc="http://schemas.openxmlformats.org/markup-compatibility/2006" xmlns:aink="http://schemas.microsoft.com/office/drawing/2016/ink" xmlns:am3d="http://schemas.microsoft.com/office/drawing/2017/model3d" xmlns:o="urn:schemas-microsoft-com:office:office" xmlns:r="http://schemas.openxmlformats.org/officeDocument/2006/relationships" xmlns:m="http://schemas.openxmlformats.org/officeDocument/2006/math" xmlns:v="urn:schemas-microsoft-com:vml" xmlns:wp14="http://schemas.microsoft.com/office/word/2010/wordprocessingDrawing" xmlns:wp="http://schemas.openxmlformats.org/drawingml/2006/wordprocessingDrawing" xmlns:w10="urn:schemas-microsoft-com:office:word" xmlns:w="http://schemas.openxmlformats.org/wordprocessingml/2006/main" xmlns:w14="http://schemas.microsoft.com/office/word/2010/wordml" xmlns:w15="http://schemas.microsoft.com/office/word/2012/wordml" xmlns:w16cex="http://schemas.microsoft.com/office/word/2018/wordml/cex" xmlns:w16cid="http://schemas.microsoft.com/office/word/2016/wordml/cid" xmlns:w16="http://schemas.microsoft.com/office/word/2018/wordml" xmlns:w16sdtdh="http://schemas.microsoft.com/office/word/2020/wordml/sdtdatahash" xmlns:w16se="http://schemas.microsoft.com/office/word/2015/wordml/symex" xmlns:wpg="http://schemas.microsoft.com/office/word/2010/wordprocessingGroup" xmlns:wpi="http://schemas.microsoft.com/office/word/2010/wordprocessingInk" xmlns:wne="http://schemas.microsoft.com/office/word/2006/wordml" xmlns:wps="http://schemas.microsoft.com/office/word/2010/wordprocessingShape" mc:Ignorable="w14 w15 w16se w16cid w16 w16cex w16sdtdh wp14">
+<w:endnotes xmlns:wpc="http://schemas.microsoft.com/office/word/2010/wordprocessingCanvas" xmlns:cx="http://schemas.microsoft.com/office/drawing/2014/chartex" xmlns:cx1="http://schemas.microsoft.com/office/drawing/2015/9/8/chartex" xmlns:cx2="http://schemas.microsoft.com/office/drawing/2015/10/21/chartex" xmlns:cx3="http://schemas.microsoft.com/office/drawing/2016/5/9/chartex" xmlns:cx4="http://schemas.microsoft.com/office/drawing/2016/5/10/chartex" xmlns:cx5="http://schemas.microsoft.com/office/drawing/2016/5/11/chartex" xmlns:cx6="http://schemas.microsoft.com/office/drawing/2016/5/12/chartex" xmlns:cx7="http://schemas.microsoft.com/office/drawing/2016/5/13/chartex" xmlns:cx8="http://schemas.microsoft.com/office/drawing/2016/5/14/chartex" xmlns:mc="http://schemas.openxmlformats.org/markup-compatibility/2006" xmlns:aink="http://schemas.microsoft.com/office/drawing/2016/ink" xmlns:am3d="http://schemas.microsoft.com/office/drawing/2017/model3d" xmlns:o="urn:schemas-microsoft-com:office:office" xmlns:oel="http://schemas.microsoft.com/office/2019/extlst" xmlns:r="http://schemas.openxmlformats.org/officeDocument/2006/relationships" xmlns:m="http://schemas.openxmlformats.org/officeDocument/2006/math" xmlns:v="urn:schemas-microsoft-com:vml" xmlns:wp14="http://schemas.microsoft.com/office/word/2010/wordprocessingDrawing" xmlns:wp="http://schemas.openxmlformats.org/drawingml/2006/wordprocessingDrawing" xmlns:w10="urn:schemas-microsoft-com:office:word" xmlns:w="http://schemas.openxmlformats.org/wordprocessingml/2006/main" xmlns:w14="http://schemas.microsoft.com/office/word/2010/wordml" xmlns:w15="http://schemas.microsoft.com/office/word/2012/wordml" xmlns:w16cex="http://schemas.microsoft.com/office/word/2018/wordml/cex" xmlns:w16cid="http://schemas.microsoft.com/office/word/2016/wordml/cid" xmlns:w16="http://schemas.microsoft.com/office/word/2018/wordml" xmlns:w16sdtdh="http://schemas.microsoft.com/office/word/2020/wordml/sdtdatahash" xmlns:w16se="http://schemas.microsoft.com/office/word/2015/wordml/symex" xmlns:wpg="http://schemas.microsoft.com/office/word/2010/wordprocessingGroup" xmlns:wpi="http://schemas.microsoft.com/office/word/2010/wordprocessingInk" xmlns:wne="http://schemas.microsoft.com/office/word/2006/wordml" xmlns:wps="http://schemas.microsoft.com/office/word/2010/wordprocessingShape" mc:Ignorable="w14 w15 w16se w16cid w16 w16cex w16sdtdh wp14">
   <w:endnote w:type="separator" w:id="-1">
     <w:p>
       <w:pPr>
@@ -7469,7 +7276,7 @@
 </file>
 
 <file path=word/footer1.xml><?xml version="1.0" encoding="utf-8"?>
-<w:ftr xmlns:wpc="http://schemas.microsoft.com/office/word/2010/wordprocessingCanvas" xmlns:cx="http://schemas.microsoft.com/office/drawing/2014/chartex" xmlns:cx1="http://schemas.microsoft.com/office/drawing/2015/9/8/chartex" xmlns:cx2="http://schemas.microsoft.com/office/drawing/2015/10/21/chartex" xmlns:cx3="http://schemas.microsoft.com/office/drawing/2016/5/9/chartex" xmlns:cx4="http://schemas.microsoft.com/office/drawing/2016/5/10/chartex" xmlns:cx5="http://schemas.microsoft.com/office/drawing/2016/5/11/chartex" xmlns:cx6="http://schemas.microsoft.com/office/drawing/2016/5/12/chartex" xmlns:cx7="http://schemas.microsoft.com/office/drawing/2016/5/13/chartex" xmlns:cx8="http://schemas.microsoft.com/office/drawing/2016/5/14/chartex" xmlns:mc="http://schemas.openxmlformats.org/markup-compatibility/2006" xmlns:aink="http://schemas.microsoft.com/office/drawing/2016/ink" xmlns:am3d="http://schemas.microsoft.com/office/drawing/2017/model3d" xmlns:o="urn:schemas-microsoft-com:office:office" xmlns:r="http://schemas.openxmlformats.org/officeDocument/2006/relationships" xmlns:m="http://schemas.openxmlformats.org/officeDocument/2006/math" xmlns:v="urn:schemas-microsoft-com:vml" xmlns:wp14="http://schemas.microsoft.com/office/word/2010/wordprocessingDrawing" xmlns:wp="http://schemas.openxmlformats.org/drawingml/2006/wordprocessingDrawing" xmlns:w10="urn:schemas-microsoft-com:office:word" xmlns:w="http://schemas.openxmlformats.org/wordprocessingml/2006/main" xmlns:w14="http://schemas.microsoft.com/office/word/2010/wordml" xmlns:w15="http://schemas.microsoft.com/office/word/2012/wordml" xmlns:w16cex="http://schemas.microsoft.com/office/word/2018/wordml/cex" xmlns:w16cid="http://schemas.microsoft.com/office/word/2016/wordml/cid" xmlns:w16="http://schemas.microsoft.com/office/word/2018/wordml" xmlns:w16sdtdh="http://schemas.microsoft.com/office/word/2020/wordml/sdtdatahash" xmlns:w16se="http://schemas.microsoft.com/office/word/2015/wordml/symex" xmlns:wpg="http://schemas.microsoft.com/office/word/2010/wordprocessingGroup" xmlns:wpi="http://schemas.microsoft.com/office/word/2010/wordprocessingInk" xmlns:wne="http://schemas.microsoft.com/office/word/2006/wordml" xmlns:wps="http://schemas.microsoft.com/office/word/2010/wordprocessingShape" mc:Ignorable="w14 w15 w16se w16cid w16 w16cex w16sdtdh wp14">
+<w:ftr xmlns:wpc="http://schemas.microsoft.com/office/word/2010/wordprocessingCanvas" xmlns:cx="http://schemas.microsoft.com/office/drawing/2014/chartex" xmlns:cx1="http://schemas.microsoft.com/office/drawing/2015/9/8/chartex" xmlns:cx2="http://schemas.microsoft.com/office/drawing/2015/10/21/chartex" xmlns:cx3="http://schemas.microsoft.com/office/drawing/2016/5/9/chartex" xmlns:cx4="http://schemas.microsoft.com/office/drawing/2016/5/10/chartex" xmlns:cx5="http://schemas.microsoft.com/office/drawing/2016/5/11/chartex" xmlns:cx6="http://schemas.microsoft.com/office/drawing/2016/5/12/chartex" xmlns:cx7="http://schemas.microsoft.com/office/drawing/2016/5/13/chartex" xmlns:cx8="http://schemas.microsoft.com/office/drawing/2016/5/14/chartex" xmlns:mc="http://schemas.openxmlformats.org/markup-compatibility/2006" xmlns:aink="http://schemas.microsoft.com/office/drawing/2016/ink" xmlns:am3d="http://schemas.microsoft.com/office/drawing/2017/model3d" xmlns:o="urn:schemas-microsoft-com:office:office" xmlns:oel="http://schemas.microsoft.com/office/2019/extlst" xmlns:r="http://schemas.openxmlformats.org/officeDocument/2006/relationships" xmlns:m="http://schemas.openxmlformats.org/officeDocument/2006/math" xmlns:v="urn:schemas-microsoft-com:vml" xmlns:wp14="http://schemas.microsoft.com/office/word/2010/wordprocessingDrawing" xmlns:wp="http://schemas.openxmlformats.org/drawingml/2006/wordprocessingDrawing" xmlns:w10="urn:schemas-microsoft-com:office:word" xmlns:w="http://schemas.openxmlformats.org/wordprocessingml/2006/main" xmlns:w14="http://schemas.microsoft.com/office/word/2010/wordml" xmlns:w15="http://schemas.microsoft.com/office/word/2012/wordml" xmlns:w16cex="http://schemas.microsoft.com/office/word/2018/wordml/cex" xmlns:w16cid="http://schemas.microsoft.com/office/word/2016/wordml/cid" xmlns:w16="http://schemas.microsoft.com/office/word/2018/wordml" xmlns:w16sdtdh="http://schemas.microsoft.com/office/word/2020/wordml/sdtdatahash" xmlns:w16se="http://schemas.microsoft.com/office/word/2015/wordml/symex" xmlns:wpg="http://schemas.microsoft.com/office/word/2010/wordprocessingGroup" xmlns:wpi="http://schemas.microsoft.com/office/word/2010/wordprocessingInk" xmlns:wne="http://schemas.microsoft.com/office/word/2006/wordml" xmlns:wps="http://schemas.microsoft.com/office/word/2010/wordprocessingShape" mc:Ignorable="w14 w15 w16se w16cid w16 w16cex w16sdtdh wp14">
   <w:sdt>
     <w:sdtPr>
       <w:id w:val="335039210"/>
@@ -7558,7 +7365,7 @@
 </file>
 
 <file path=word/footnotes.xml><?xml version="1.0" encoding="utf-8"?>
-<w:footnotes xmlns:wpc="http://schemas.microsoft.com/office/word/2010/wordprocessingCanvas" xmlns:cx="http://schemas.microsoft.com/office/drawing/2014/chartex" xmlns:cx1="http://schemas.microsoft.com/office/drawing/2015/9/8/chartex" xmlns:cx2="http://schemas.microsoft.com/office/drawing/2015/10/21/chartex" xmlns:cx3="http://schemas.microsoft.com/office/drawing/2016/5/9/chartex" xmlns:cx4="http://schemas.microsoft.com/office/drawing/2016/5/10/chartex" xmlns:cx5="http://schemas.microsoft.com/office/drawing/2016/5/11/chartex" xmlns:cx6="http://schemas.microsoft.com/office/drawing/2016/5/12/chartex" xmlns:cx7="http://schemas.microsoft.com/office/drawing/2016/5/13/chartex" xmlns:cx8="http://schemas.microsoft.com/office/drawing/2016/5/14/chartex" xmlns:mc="http://schemas.openxmlformats.org/markup-compatibility/2006" xmlns:aink="http://schemas.microsoft.com/office/drawing/2016/ink" xmlns:am3d="http://schemas.microsoft.com/office/drawing/2017/model3d" xmlns:o="urn:schemas-microsoft-com:office:office" xmlns:r="http://schemas.openxmlformats.org/officeDocument/2006/relationships" xmlns:m="http://schemas.openxmlformats.org/officeDocument/2006/math" xmlns:v="urn:schemas-microsoft-com:vml" xmlns:wp14="http://schemas.microsoft.com/office/word/2010/wordprocessingDrawing" xmlns:wp="http://schemas.openxmlformats.org/drawingml/2006/wordprocessingDrawing" xmlns:w10="urn:schemas-microsoft-com:office:word" xmlns:w="http://schemas.openxmlformats.org/wordprocessingml/2006/main" xmlns:w14="http://schemas.microsoft.com/office/word/2010/wordml" xmlns:w15="http://schemas.microsoft.com/office/word/2012/wordml" xmlns:w16cex="http://schemas.microsoft.com/office/word/2018/wordml/cex" xmlns:w16cid="http://schemas.microsoft.com/office/word/2016/wordml/cid" xmlns:w16="http://schemas.microsoft.com/office/word/2018/wordml" xmlns:w16sdtdh="http://schemas.microsoft.com/office/word/2020/wordml/sdtdatahash" xmlns:w16se="http://schemas.microsoft.com/office/word/2015/wordml/symex" xmlns:wpg="http://schemas.microsoft.com/office/word/2010/wordprocessingGroup" xmlns:wpi="http://schemas.microsoft.com/office/word/2010/wordprocessingInk" xmlns:wne="http://schemas.microsoft.com/office/word/2006/wordml" xmlns:wps="http://schemas.microsoft.com/office/word/2010/wordprocessingShape" mc:Ignorable="w14 w15 w16se w16cid w16 w16cex w16sdtdh wp14">
+<w:footnotes xmlns:wpc="http://schemas.microsoft.com/office/word/2010/wordprocessingCanvas" xmlns:cx="http://schemas.microsoft.com/office/drawing/2014/chartex" xmlns:cx1="http://schemas.microsoft.com/office/drawing/2015/9/8/chartex" xmlns:cx2="http://schemas.microsoft.com/office/drawing/2015/10/21/chartex" xmlns:cx3="http://schemas.microsoft.com/office/drawing/2016/5/9/chartex" xmlns:cx4="http://schemas.microsoft.com/office/drawing/2016/5/10/chartex" xmlns:cx5="http://schemas.microsoft.com/office/drawing/2016/5/11/chartex" xmlns:cx6="http://schemas.microsoft.com/office/drawing/2016/5/12/chartex" xmlns:cx7="http://schemas.microsoft.com/office/drawing/2016/5/13/chartex" xmlns:cx8="http://schemas.microsoft.com/office/drawing/2016/5/14/chartex" xmlns:mc="http://schemas.openxmlformats.org/markup-compatibility/2006" xmlns:aink="http://schemas.microsoft.com/office/drawing/2016/ink" xmlns:am3d="http://schemas.microsoft.com/office/drawing/2017/model3d" xmlns:o="urn:schemas-microsoft-com:office:office" xmlns:oel="http://schemas.microsoft.com/office/2019/extlst" xmlns:r="http://schemas.openxmlformats.org/officeDocument/2006/relationships" xmlns:m="http://schemas.openxmlformats.org/officeDocument/2006/math" xmlns:v="urn:schemas-microsoft-com:vml" xmlns:wp14="http://schemas.microsoft.com/office/word/2010/wordprocessingDrawing" xmlns:wp="http://schemas.openxmlformats.org/drawingml/2006/wordprocessingDrawing" xmlns:w10="urn:schemas-microsoft-com:office:word" xmlns:w="http://schemas.openxmlformats.org/wordprocessingml/2006/main" xmlns:w14="http://schemas.microsoft.com/office/word/2010/wordml" xmlns:w15="http://schemas.microsoft.com/office/word/2012/wordml" xmlns:w16cex="http://schemas.microsoft.com/office/word/2018/wordml/cex" xmlns:w16cid="http://schemas.microsoft.com/office/word/2016/wordml/cid" xmlns:w16="http://schemas.microsoft.com/office/word/2018/wordml" xmlns:w16sdtdh="http://schemas.microsoft.com/office/word/2020/wordml/sdtdatahash" xmlns:w16se="http://schemas.microsoft.com/office/word/2015/wordml/symex" xmlns:wpg="http://schemas.microsoft.com/office/word/2010/wordprocessingGroup" xmlns:wpi="http://schemas.microsoft.com/office/word/2010/wordprocessingInk" xmlns:wne="http://schemas.microsoft.com/office/word/2006/wordml" xmlns:wps="http://schemas.microsoft.com/office/word/2010/wordprocessingShape" mc:Ignorable="w14 w15 w16se w16cid w16 w16cex w16sdtdh wp14">
   <w:footnote w:type="separator" w:id="-1">
     <w:p>
       <w:pPr>
@@ -7583,7 +7390,7 @@
 </file>
 
 <file path=word/header1.xml><?xml version="1.0" encoding="utf-8"?>
-<w:hdr xmlns:wpc="http://schemas.microsoft.com/office/word/2010/wordprocessingCanvas" xmlns:cx="http://schemas.microsoft.com/office/drawing/2014/chartex" xmlns:cx1="http://schemas.microsoft.com/office/drawing/2015/9/8/chartex" xmlns:cx2="http://schemas.microsoft.com/office/drawing/2015/10/21/chartex" xmlns:cx3="http://schemas.microsoft.com/office/drawing/2016/5/9/chartex" xmlns:cx4="http://schemas.microsoft.com/office/drawing/2016/5/10/chartex" xmlns:cx5="http://schemas.microsoft.com/office/drawing/2016/5/11/chartex" xmlns:cx6="http://schemas.microsoft.com/office/drawing/2016/5/12/chartex" xmlns:cx7="http://schemas.microsoft.com/office/drawing/2016/5/13/chartex" xmlns:cx8="http://schemas.microsoft.com/office/drawing/2016/5/14/chartex" xmlns:mc="http://schemas.openxmlformats.org/markup-compatibility/2006" xmlns:aink="http://schemas.microsoft.com/office/drawing/2016/ink" xmlns:am3d="http://schemas.microsoft.com/office/drawing/2017/model3d" xmlns:o="urn:schemas-microsoft-com:office:office" xmlns:r="http://schemas.openxmlformats.org/officeDocument/2006/relationships" xmlns:m="http://schemas.openxmlformats.org/officeDocument/2006/math" xmlns:v="urn:schemas-microsoft-com:vml" xmlns:wp14="http://schemas.microsoft.com/office/word/2010/wordprocessingDrawing" xmlns:wp="http://schemas.openxmlformats.org/drawingml/2006/wordprocessingDrawing" xmlns:w10="urn:schemas-microsoft-com:office:word" xmlns:w="http://schemas.openxmlformats.org/wordprocessingml/2006/main" xmlns:w14="http://schemas.microsoft.com/office/word/2010/wordml" xmlns:w15="http://schemas.microsoft.com/office/word/2012/wordml" xmlns:w16cex="http://schemas.microsoft.com/office/word/2018/wordml/cex" xmlns:w16cid="http://schemas.microsoft.com/office/word/2016/wordml/cid" xmlns:w16="http://schemas.microsoft.com/office/word/2018/wordml" xmlns:w16sdtdh="http://schemas.microsoft.com/office/word/2020/wordml/sdtdatahash" xmlns:w16se="http://schemas.microsoft.com/office/word/2015/wordml/symex" xmlns:wpg="http://schemas.microsoft.com/office/word/2010/wordprocessingGroup" xmlns:wpi="http://schemas.microsoft.com/office/word/2010/wordprocessingInk" xmlns:wne="http://schemas.microsoft.com/office/word/2006/wordml" xmlns:wps="http://schemas.microsoft.com/office/word/2010/wordprocessingShape" mc:Ignorable="w14 w15 w16se w16cid w16 w16cex w16sdtdh wp14">
+<w:hdr xmlns:wpc="http://schemas.microsoft.com/office/word/2010/wordprocessingCanvas" xmlns:cx="http://schemas.microsoft.com/office/drawing/2014/chartex" xmlns:cx1="http://schemas.microsoft.com/office/drawing/2015/9/8/chartex" xmlns:cx2="http://schemas.microsoft.com/office/drawing/2015/10/21/chartex" xmlns:cx3="http://schemas.microsoft.com/office/drawing/2016/5/9/chartex" xmlns:cx4="http://schemas.microsoft.com/office/drawing/2016/5/10/chartex" xmlns:cx5="http://schemas.microsoft.com/office/drawing/2016/5/11/chartex" xmlns:cx6="http://schemas.microsoft.com/office/drawing/2016/5/12/chartex" xmlns:cx7="http://schemas.microsoft.com/office/drawing/2016/5/13/chartex" xmlns:cx8="http://schemas.microsoft.com/office/drawing/2016/5/14/chartex" xmlns:mc="http://schemas.openxmlformats.org/markup-compatibility/2006" xmlns:aink="http://schemas.microsoft.com/office/drawing/2016/ink" xmlns:am3d="http://schemas.microsoft.com/office/drawing/2017/model3d" xmlns:o="urn:schemas-microsoft-com:office:office" xmlns:oel="http://schemas.microsoft.com/office/2019/extlst" xmlns:r="http://schemas.openxmlformats.org/officeDocument/2006/relationships" xmlns:m="http://schemas.openxmlformats.org/officeDocument/2006/math" xmlns:v="urn:schemas-microsoft-com:vml" xmlns:wp14="http://schemas.microsoft.com/office/word/2010/wordprocessingDrawing" xmlns:wp="http://schemas.openxmlformats.org/drawingml/2006/wordprocessingDrawing" xmlns:w10="urn:schemas-microsoft-com:office:word" xmlns:w="http://schemas.openxmlformats.org/wordprocessingml/2006/main" xmlns:w14="http://schemas.microsoft.com/office/word/2010/wordml" xmlns:w15="http://schemas.microsoft.com/office/word/2012/wordml" xmlns:w16cex="http://schemas.microsoft.com/office/word/2018/wordml/cex" xmlns:w16cid="http://schemas.microsoft.com/office/word/2016/wordml/cid" xmlns:w16="http://schemas.microsoft.com/office/word/2018/wordml" xmlns:w16sdtdh="http://schemas.microsoft.com/office/word/2020/wordml/sdtdatahash" xmlns:w16se="http://schemas.microsoft.com/office/word/2015/wordml/symex" xmlns:wpg="http://schemas.microsoft.com/office/word/2010/wordprocessingGroup" xmlns:wpi="http://schemas.microsoft.com/office/word/2010/wordprocessingInk" xmlns:wne="http://schemas.microsoft.com/office/word/2006/wordml" xmlns:wps="http://schemas.microsoft.com/office/word/2010/wordprocessingShape" mc:Ignorable="w14 w15 w16se w16cid w16 w16cex w16sdtdh wp14">
   <w:p>
     <w:pPr>
       <w:pStyle w:val="Header"/>
@@ -7681,7 +7488,7 @@
 </file>
 
 <file path=word/numbering.xml><?xml version="1.0" encoding="utf-8"?>
-<w:numbering xmlns:wpc="http://schemas.microsoft.com/office/word/2010/wordprocessingCanvas" xmlns:cx="http://schemas.microsoft.com/office/drawing/2014/chartex" xmlns:cx1="http://schemas.microsoft.com/office/drawing/2015/9/8/chartex" xmlns:cx2="http://schemas.microsoft.com/office/drawing/2015/10/21/chartex" xmlns:cx3="http://schemas.microsoft.com/office/drawing/2016/5/9/chartex" xmlns:cx4="http://schemas.microsoft.com/office/drawing/2016/5/10/chartex" xmlns:cx5="http://schemas.microsoft.com/office/drawing/2016/5/11/chartex" xmlns:cx6="http://schemas.microsoft.com/office/drawing/2016/5/12/chartex" xmlns:cx7="http://schemas.microsoft.com/office/drawing/2016/5/13/chartex" xmlns:cx8="http://schemas.microsoft.com/office/drawing/2016/5/14/chartex" xmlns:mc="http://schemas.openxmlformats.org/markup-compatibility/2006" xmlns:aink="http://schemas.microsoft.com/office/drawing/2016/ink" xmlns:am3d="http://schemas.microsoft.com/office/drawing/2017/model3d" xmlns:o="urn:schemas-microsoft-com:office:office" xmlns:r="http://schemas.openxmlformats.org/officeDocument/2006/relationships" xmlns:m="http://schemas.openxmlformats.org/officeDocument/2006/math" xmlns:v="urn:schemas-microsoft-com:vml" xmlns:wp14="http://schemas.microsoft.com/office/word/2010/wordprocessingDrawing" xmlns:wp="http://schemas.openxmlformats.org/drawingml/2006/wordprocessingDrawing" xmlns:w10="urn:schemas-microsoft-com:office:word" xmlns:w="http://schemas.openxmlformats.org/wordprocessingml/2006/main" xmlns:w14="http://schemas.microsoft.com/office/word/2010/wordml" xmlns:w15="http://schemas.microsoft.com/office/word/2012/wordml" xmlns:w16cex="http://schemas.microsoft.com/office/word/2018/wordml/cex" xmlns:w16cid="http://schemas.microsoft.com/office/word/2016/wordml/cid" xmlns:w16="http://schemas.microsoft.com/office/word/2018/wordml" xmlns:w16sdtdh="http://schemas.microsoft.com/office/word/2020/wordml/sdtdatahash" xmlns:w16se="http://schemas.microsoft.com/office/word/2015/wordml/symex" xmlns:wpg="http://schemas.microsoft.com/office/word/2010/wordprocessingGroup" xmlns:wpi="http://schemas.microsoft.com/office/word/2010/wordprocessingInk" xmlns:wne="http://schemas.microsoft.com/office/word/2006/wordml" xmlns:wps="http://schemas.microsoft.com/office/word/2010/wordprocessingShape" mc:Ignorable="w14 w15 w16se w16cid w16 w16cex w16sdtdh wp14">
+<w:numbering xmlns:wpc="http://schemas.microsoft.com/office/word/2010/wordprocessingCanvas" xmlns:cx="http://schemas.microsoft.com/office/drawing/2014/chartex" xmlns:cx1="http://schemas.microsoft.com/office/drawing/2015/9/8/chartex" xmlns:cx2="http://schemas.microsoft.com/office/drawing/2015/10/21/chartex" xmlns:cx3="http://schemas.microsoft.com/office/drawing/2016/5/9/chartex" xmlns:cx4="http://schemas.microsoft.com/office/drawing/2016/5/10/chartex" xmlns:cx5="http://schemas.microsoft.com/office/drawing/2016/5/11/chartex" xmlns:cx6="http://schemas.microsoft.com/office/drawing/2016/5/12/chartex" xmlns:cx7="http://schemas.microsoft.com/office/drawing/2016/5/13/chartex" xmlns:cx8="http://schemas.microsoft.com/office/drawing/2016/5/14/chartex" xmlns:mc="http://schemas.openxmlformats.org/markup-compatibility/2006" xmlns:aink="http://schemas.microsoft.com/office/drawing/2016/ink" xmlns:am3d="http://schemas.microsoft.com/office/drawing/2017/model3d" xmlns:o="urn:schemas-microsoft-com:office:office" xmlns:oel="http://schemas.microsoft.com/office/2019/extlst" xmlns:r="http://schemas.openxmlformats.org/officeDocument/2006/relationships" xmlns:m="http://schemas.openxmlformats.org/officeDocument/2006/math" xmlns:v="urn:schemas-microsoft-com:vml" xmlns:wp14="http://schemas.microsoft.com/office/word/2010/wordprocessingDrawing" xmlns:wp="http://schemas.openxmlformats.org/drawingml/2006/wordprocessingDrawing" xmlns:w10="urn:schemas-microsoft-com:office:word" xmlns:w="http://schemas.openxmlformats.org/wordprocessingml/2006/main" xmlns:w14="http://schemas.microsoft.com/office/word/2010/wordml" xmlns:w15="http://schemas.microsoft.com/office/word/2012/wordml" xmlns:w16cex="http://schemas.microsoft.com/office/word/2018/wordml/cex" xmlns:w16cid="http://schemas.microsoft.com/office/word/2016/wordml/cid" xmlns:w16="http://schemas.microsoft.com/office/word/2018/wordml" xmlns:w16sdtdh="http://schemas.microsoft.com/office/word/2020/wordml/sdtdatahash" xmlns:w16se="http://schemas.microsoft.com/office/word/2015/wordml/symex" xmlns:wpg="http://schemas.microsoft.com/office/word/2010/wordprocessingGroup" xmlns:wpi="http://schemas.microsoft.com/office/word/2010/wordprocessingInk" xmlns:wne="http://schemas.microsoft.com/office/word/2006/wordml" xmlns:wps="http://schemas.microsoft.com/office/word/2010/wordprocessingShape" mc:Ignorable="w14 w15 w16se w16cid w16 w16cex w16sdtdh wp14">
   <w:abstractNum w:abstractNumId="0" w15:restartNumberingAfterBreak="0">
     <w:nsid w:val="0E6D0E3C"/>
     <w:multiLevelType w:val="hybridMultilevel"/>
@@ -8148,46 +7955,46 @@
       </w:pPr>
     </w:lvl>
   </w:abstractNum>
-  <w:num w:numId="1">
+  <w:num w:numId="1" w16cid:durableId="1593514818">
     <w:abstractNumId w:val="2"/>
   </w:num>
-  <w:num w:numId="2">
+  <w:num w:numId="2" w16cid:durableId="1566062580">
     <w:abstractNumId w:val="1"/>
   </w:num>
-  <w:num w:numId="3">
+  <w:num w:numId="3" w16cid:durableId="1921792987">
     <w:abstractNumId w:val="1"/>
   </w:num>
-  <w:num w:numId="4">
+  <w:num w:numId="4" w16cid:durableId="891041041">
     <w:abstractNumId w:val="1"/>
   </w:num>
-  <w:num w:numId="5">
+  <w:num w:numId="5" w16cid:durableId="197474025">
     <w:abstractNumId w:val="1"/>
   </w:num>
-  <w:num w:numId="6">
+  <w:num w:numId="6" w16cid:durableId="369064401">
     <w:abstractNumId w:val="1"/>
   </w:num>
-  <w:num w:numId="7">
+  <w:num w:numId="7" w16cid:durableId="1282758904">
     <w:abstractNumId w:val="1"/>
   </w:num>
-  <w:num w:numId="8">
+  <w:num w:numId="8" w16cid:durableId="744691321">
     <w:abstractNumId w:val="1"/>
   </w:num>
-  <w:num w:numId="9">
+  <w:num w:numId="9" w16cid:durableId="2018848096">
     <w:abstractNumId w:val="1"/>
   </w:num>
-  <w:num w:numId="10">
+  <w:num w:numId="10" w16cid:durableId="1969236213">
     <w:abstractNumId w:val="1"/>
   </w:num>
-  <w:num w:numId="11">
+  <w:num w:numId="11" w16cid:durableId="487064903">
     <w:abstractNumId w:val="1"/>
   </w:num>
-  <w:num w:numId="12">
+  <w:num w:numId="12" w16cid:durableId="305746767">
     <w:abstractNumId w:val="0"/>
   </w:num>
-  <w:num w:numId="13">
+  <w:num w:numId="13" w16cid:durableId="1760902518">
     <w:abstractNumId w:val="3"/>
   </w:num>
-  <w:num w:numId="14">
+  <w:num w:numId="14" w16cid:durableId="1066105870">
     <w:abstractNumId w:val="4"/>
   </w:num>
 </w:numbering>

</xml_diff>